<commit_message>
requirements for import added
</commit_message>
<xml_diff>
--- a/Requirements/SWIPEIO_ draft.docx
+++ b/Requirements/SWIPEIO_ draft.docx
@@ -20,12 +20,6 @@
     </w:p>
     <w:p>
       <w:r>
-        <w:br w:type="page"/>
-      </w:r>
-    </w:p>
-    <w:p>
-      <w:r>
-        <w:lastRenderedPageBreak/>
         <w:t>SwipeIO is a web application which tells about the Number of Employees, Average Working Hours and Defaulters which is based on their IN/OUT Timings.</w:t>
       </w:r>
     </w:p>
@@ -188,25 +182,30 @@
       <w:r>
         <w:br/>
       </w:r>
+      <w:proofErr w:type="spellStart"/>
       <w:r>
         <w:rPr>
           <w:b/>
         </w:rPr>
         <w:t>API:</w:t>
       </w:r>
-      <w:r>
-        <w:t xml:space="preserve"> </w:t>
-      </w:r>
-      <w:hyperlink r:id="rId5" w:history="1">
+      <w:hyperlink r:id="rId6" w:history="1">
         <w:r>
           <w:rPr>
             <w:rStyle w:val="Hyperlink"/>
           </w:rPr>
-          <w:t>http://localhost:4200/</w:t>
+          <w:t>http</w:t>
+        </w:r>
+        <w:proofErr w:type="spellEnd"/>
+        <w:r>
+          <w:rPr>
+            <w:rStyle w:val="Hyperlink"/>
+          </w:rPr>
+          <w:t>://localhost:4200/</w:t>
         </w:r>
       </w:hyperlink>
       <w:r>
-        <w:t xml:space="preserve">employees/validateLogin </w:t>
+        <w:t>Employee/authenticate</w:t>
       </w:r>
     </w:p>
     <w:p>
@@ -229,9 +228,6 @@
       <w:pPr>
         <w:pStyle w:val="ListParagraph"/>
       </w:pPr>
-      <w:r>
-        <w:t xml:space="preserve"> </w:t>
-      </w:r>
       <w:r>
         <w:tab/>
         <w:t>email:</w:t>
@@ -243,7 +239,20 @@
       </w:pPr>
       <w:r>
         <w:tab/>
-        <w:t>password:</w:t>
+      </w:r>
+      <w:proofErr w:type="spellStart"/>
+      <w:r>
+        <w:t>pass</w:t>
+      </w:r>
+      <w:r>
+        <w:t>_</w:t>
+      </w:r>
+      <w:r>
+        <w:t>word</w:t>
+      </w:r>
+      <w:proofErr w:type="spellEnd"/>
+      <w:r>
+        <w:t>:</w:t>
       </w:r>
     </w:p>
     <w:p>
@@ -274,6 +283,9 @@
         <w:tab/>
         <w:t>status:</w:t>
       </w:r>
+      <w:r>
+        <w:t>200</w:t>
+      </w:r>
     </w:p>
     <w:p>
       <w:pPr>
@@ -281,7 +293,45 @@
       </w:pPr>
       <w:r>
         <w:tab/>
+      </w:r>
+      <w:proofErr w:type="gramStart"/>
+      <w:r>
         <w:t>data:</w:t>
+      </w:r>
+      <w:r>
+        <w:t>{</w:t>
+      </w:r>
+      <w:proofErr w:type="gramEnd"/>
+    </w:p>
+    <w:p>
+      <w:pPr>
+        <w:pStyle w:val="ListParagraph"/>
+        <w:ind w:left="1440"/>
+      </w:pPr>
+      <w:r>
+        <w:tab/>
+      </w:r>
+      <w:proofErr w:type="spellStart"/>
+      <w:r>
+        <w:t>emp_</w:t>
+      </w:r>
+      <w:proofErr w:type="gramStart"/>
+      <w:r>
+        <w:t>id,email</w:t>
+      </w:r>
+      <w:proofErr w:type="gramEnd"/>
+      <w:r>
+        <w:t>,emp_name,emp_number,is_admin,card_id</w:t>
+      </w:r>
+      <w:proofErr w:type="spellEnd"/>
+    </w:p>
+    <w:p>
+      <w:pPr>
+        <w:pStyle w:val="ListParagraph"/>
+        <w:ind w:left="1440"/>
+      </w:pPr>
+      <w:r>
+        <w:t>}</w:t>
       </w:r>
     </w:p>
     <w:p>
@@ -334,18 +384,17 @@
       <w:r>
         <w:t xml:space="preserve">If the user is validated successfully then status will be ‘ok’ with data as employee Id </w:t>
       </w:r>
-      <w:bookmarkStart w:id="0" w:name="_GoBack"/>
-      <w:bookmarkEnd w:id="0"/>
-      <w:r>
-        <w:t>otherwise status</w:t>
-      </w:r>
+      <w:proofErr w:type="gramStart"/>
+      <w:r>
+        <w:t>otherwise  status</w:t>
+      </w:r>
+      <w:proofErr w:type="gramEnd"/>
       <w:r>
         <w:t xml:space="preserve"> as ‘bad’ with error code in the data.</w:t>
       </w:r>
     </w:p>
     <w:p>
       <w:pPr>
-        <w:pStyle w:val="ListParagraph"/>
         <w:rPr>
           <w:b/>
         </w:rPr>
@@ -353,7 +402,6 @@
     </w:p>
     <w:p>
       <w:pPr>
-        <w:pStyle w:val="ListParagraph"/>
         <w:rPr>
           <w:b/>
         </w:rPr>
@@ -364,10 +412,10 @@
           <w:noProof/>
         </w:rPr>
         <w:drawing>
-          <wp:inline distT="0" distB="0" distL="0" distR="0" wp14:anchorId="162F0E01" wp14:editId="2638FBC1">
-            <wp:extent cx="5365477" cy="3018081"/>
-            <wp:effectExtent l="0" t="0" r="6985" b="0"/>
-            <wp:docPr id="1" name="Picture 1"/>
+          <wp:inline distT="0" distB="0" distL="0" distR="0" wp14:anchorId="0C7AE28A" wp14:editId="615185F2">
+            <wp:extent cx="5035684" cy="2423441"/>
+            <wp:effectExtent l="19050" t="0" r="0" b="0"/>
+            <wp:docPr id="2" name="Picture 1"/>
             <wp:cNvGraphicFramePr>
               <a:graphicFrameLocks xmlns:a="http://schemas.openxmlformats.org/drawingml/2006/main" noChangeAspect="1"/>
             </wp:cNvGraphicFramePr>
@@ -379,13 +427,14 @@
                     <pic:cNvPicPr/>
                   </pic:nvPicPr>
                   <pic:blipFill>
-                    <a:blip r:embed="rId6" cstate="print">
+                    <a:blip r:embed="rId7" cstate="print">
                       <a:extLst>
                         <a:ext uri="{28A0092B-C50C-407E-A947-70E740481C1C}">
                           <a14:useLocalDpi xmlns:a14="http://schemas.microsoft.com/office/drawing/2010/main" val="0"/>
                         </a:ext>
                       </a:extLst>
                     </a:blip>
+                    <a:srcRect t="10974" r="2671" b="5702"/>
                     <a:stretch>
                       <a:fillRect/>
                     </a:stretch>
@@ -393,7 +442,7 @@
                   <pic:spPr>
                     <a:xfrm>
                       <a:off x="0" y="0"/>
-                      <a:ext cx="5365196" cy="3017923"/>
+                      <a:ext cx="5037298" cy="2424218"/>
                     </a:xfrm>
                     <a:prstGeom prst="rect">
                       <a:avLst/>
@@ -504,7 +553,10 @@
       </w:r>
       <w:proofErr w:type="spellStart"/>
       <w:r>
-        <w:t>employeeId</w:t>
+        <w:t>emp_</w:t>
+      </w:r>
+      <w:r>
+        <w:t>Id</w:t>
       </w:r>
       <w:proofErr w:type="spellEnd"/>
       <w:r>
@@ -617,10 +669,10 @@
       </w:r>
       <w:proofErr w:type="gramEnd"/>
       <w:r>
-        <w:t xml:space="preserve"> get</w:t>
-      </w:r>
-      <w:r>
-        <w:t>EmployeeLoginDetails</w:t>
+        <w:t xml:space="preserve"> </w:t>
+      </w:r>
+      <w:r>
+        <w:t>Validate</w:t>
       </w:r>
     </w:p>
     <w:p>
@@ -643,7 +695,13 @@
       </w:pPr>
       <w:r>
         <w:tab/>
-        <w:t>email – string</w:t>
+        <w:t>email</w:t>
+      </w:r>
+      <w:r>
+        <w:t>1</w:t>
+      </w:r>
+      <w:r>
+        <w:t>– string</w:t>
       </w:r>
     </w:p>
     <w:p>
@@ -654,7 +712,19 @@
         <w:tab/>
       </w:r>
       <w:r>
-        <w:t>Password</w:t>
+        <w:t>p</w:t>
+      </w:r>
+      <w:r>
+        <w:t>ass</w:t>
+      </w:r>
+      <w:r>
+        <w:t>_</w:t>
+      </w:r>
+      <w:r>
+        <w:t>word</w:t>
+      </w:r>
+      <w:r>
+        <w:t>1</w:t>
       </w:r>
       <w:r>
         <w:t xml:space="preserve"> – string</w:t>
@@ -677,16 +747,11 @@
     <w:p>
       <w:pPr>
         <w:pStyle w:val="ListParagraph"/>
-      </w:pPr>
-      <w:r>
-        <w:tab/>
-        <w:t xml:space="preserve">Match of both email and password as array of value which will have </w:t>
-      </w:r>
-      <w:proofErr w:type="spellStart"/>
-      <w:r>
-        <w:t>employeeId</w:t>
-      </w:r>
-      <w:proofErr w:type="spellEnd"/>
+        <w:ind w:firstLine="720"/>
+      </w:pPr>
+      <w:r>
+        <w:t>Data of matched rows</w:t>
+      </w:r>
       <w:r>
         <w:t>.</w:t>
       </w:r>
@@ -697,82 +762,20 @@
       </w:pPr>
     </w:p>
     <w:p>
-      <w:r>
-        <w:rPr>
-          <w:b/>
-        </w:rPr>
-        <w:t xml:space="preserve"> </w:t>
-      </w:r>
-    </w:p>
-    <w:p>
-      <w:pPr>
-        <w:ind w:left="360"/>
-      </w:pPr>
-      <w:r>
-        <w:t xml:space="preserve">             </w:t>
-      </w:r>
-    </w:p>
-    <w:p>
-      <w:pPr>
-        <w:pStyle w:val="ListParagraph"/>
-      </w:pPr>
-    </w:p>
-    <w:p>
-      <w:pPr>
-        <w:pStyle w:val="ListParagraph"/>
-      </w:pPr>
-    </w:p>
-    <w:p>
-      <w:pPr>
-        <w:pStyle w:val="ListParagraph"/>
-      </w:pPr>
-    </w:p>
-    <w:p/>
-    <w:p/>
-    <w:p>
-      <w:pPr>
-        <w:pStyle w:val="ListParagraph"/>
-      </w:pPr>
-    </w:p>
-    <w:p>
-      <w:pPr>
-        <w:pStyle w:val="ListParagraph"/>
-      </w:pPr>
-    </w:p>
-    <w:p>
-      <w:pPr>
-        <w:ind w:left="360"/>
-      </w:pPr>
-    </w:p>
-    <w:p>
-      <w:pPr>
-        <w:pStyle w:val="ListParagraph"/>
-      </w:pPr>
-      <w:r>
-        <w:br w:type="page"/>
-      </w:r>
-    </w:p>
-    <w:p>
       <w:pPr>
         <w:pStyle w:val="Heading1"/>
       </w:pPr>
-      <w:bookmarkStart w:id="1" w:name="_Ref10545198"/>
-      <w:r>
-        <w:lastRenderedPageBreak/>
+      <w:bookmarkStart w:id="0" w:name="_Ref10545198"/>
+      <w:r>
         <w:t xml:space="preserve">Error code </w:t>
       </w:r>
       <w:r>
-        <w:rPr>
-          <w:rStyle w:val="Heading1Char"/>
-          <w:b/>
-          <w:bCs/>
-        </w:rPr>
         <w:t>and</w:t>
       </w:r>
       <w:r>
         <w:t xml:space="preserve"> error messages</w:t>
       </w:r>
-      <w:bookmarkEnd w:id="1"/>
+      <w:bookmarkEnd w:id="0"/>
     </w:p>
     <w:p>
       <w:pPr>
@@ -782,8 +785,9 @@
     <w:tbl>
       <w:tblPr>
         <w:tblStyle w:val="TableGrid"/>
+        <w:tblpPr w:leftFromText="180" w:rightFromText="180" w:vertAnchor="text" w:tblpX="720" w:tblpY="1"/>
+        <w:tblOverlap w:val="never"/>
         <w:tblW w:w="0" w:type="auto"/>
-        <w:tblInd w:w="720" w:type="dxa"/>
         <w:tblLook w:val="04A0" w:firstRow="1" w:lastRow="0" w:firstColumn="1" w:lastColumn="0" w:noHBand="0" w:noVBand="1"/>
       </w:tblPr>
       <w:tblGrid>
@@ -924,111 +928,10 @@
               <w:ind w:left="0"/>
             </w:pPr>
             <w:r>
-              <w:t>Email and password mandatory</w:t>
+              <w:t xml:space="preserve">Email </w:t>
             </w:r>
-          </w:p>
-        </w:tc>
-      </w:tr>
-      <w:tr>
-        <w:tc>
-          <w:tcPr>
-            <w:tcW w:w="2036" w:type="dxa"/>
-          </w:tcPr>
-          <w:p>
-            <w:pPr>
-              <w:pStyle w:val="ListParagraph"/>
-              <w:ind w:left="0"/>
-            </w:pPr>
-          </w:p>
-        </w:tc>
-        <w:tc>
-          <w:tcPr>
-            <w:tcW w:w="2035" w:type="dxa"/>
-          </w:tcPr>
-          <w:p>
-            <w:pPr>
-              <w:pStyle w:val="ListParagraph"/>
-              <w:ind w:left="0"/>
-            </w:pPr>
-          </w:p>
-        </w:tc>
-        <w:tc>
-          <w:tcPr>
-            <w:tcW w:w="2292" w:type="dxa"/>
-          </w:tcPr>
-          <w:p>
-            <w:pPr>
-              <w:pStyle w:val="ListParagraph"/>
-              <w:ind w:left="0"/>
-            </w:pPr>
             <w:r>
-              <w:t>L02</w:t>
-            </w:r>
-          </w:p>
-        </w:tc>
-        <w:tc>
-          <w:tcPr>
-            <w:tcW w:w="2493" w:type="dxa"/>
-          </w:tcPr>
-          <w:p>
-            <w:pPr>
-              <w:pStyle w:val="ListParagraph"/>
-              <w:ind w:left="0"/>
-            </w:pPr>
-            <w:r>
-              <w:t>Email id not found</w:t>
-            </w:r>
-          </w:p>
-        </w:tc>
-      </w:tr>
-      <w:tr>
-        <w:tc>
-          <w:tcPr>
-            <w:tcW w:w="2036" w:type="dxa"/>
-          </w:tcPr>
-          <w:p>
-            <w:pPr>
-              <w:pStyle w:val="ListParagraph"/>
-              <w:ind w:left="0"/>
-            </w:pPr>
-          </w:p>
-        </w:tc>
-        <w:tc>
-          <w:tcPr>
-            <w:tcW w:w="2035" w:type="dxa"/>
-          </w:tcPr>
-          <w:p>
-            <w:pPr>
-              <w:pStyle w:val="ListParagraph"/>
-              <w:ind w:left="0"/>
-            </w:pPr>
-          </w:p>
-        </w:tc>
-        <w:tc>
-          <w:tcPr>
-            <w:tcW w:w="2292" w:type="dxa"/>
-          </w:tcPr>
-          <w:p>
-            <w:pPr>
-              <w:pStyle w:val="ListParagraph"/>
-              <w:ind w:left="0"/>
-            </w:pPr>
-            <w:r>
-              <w:t>L03</w:t>
-            </w:r>
-          </w:p>
-        </w:tc>
-        <w:tc>
-          <w:tcPr>
-            <w:tcW w:w="2493" w:type="dxa"/>
-          </w:tcPr>
-          <w:p>
-            <w:pPr>
-              <w:pStyle w:val="ListParagraph"/>
-              <w:ind w:left="0"/>
-            </w:pPr>
-            <w:r>
-              <w:t>Password doesn’t match with email</w:t>
+              <w:t>or password is incorrect</w:t>
             </w:r>
           </w:p>
         </w:tc>
@@ -1079,12 +982,1646 @@
           </w:p>
         </w:tc>
       </w:tr>
+      <w:tr>
+        <w:tc>
+          <w:tcPr>
+            <w:tcW w:w="2036" w:type="dxa"/>
+          </w:tcPr>
+          <w:p>
+            <w:pPr>
+              <w:pStyle w:val="ListParagraph"/>
+              <w:ind w:left="0"/>
+            </w:pPr>
+          </w:p>
+        </w:tc>
+        <w:tc>
+          <w:tcPr>
+            <w:tcW w:w="2035" w:type="dxa"/>
+          </w:tcPr>
+          <w:p>
+            <w:pPr>
+              <w:pStyle w:val="ListParagraph"/>
+              <w:ind w:left="0"/>
+            </w:pPr>
+          </w:p>
+        </w:tc>
+        <w:tc>
+          <w:tcPr>
+            <w:tcW w:w="2292" w:type="dxa"/>
+          </w:tcPr>
+          <w:p>
+            <w:pPr>
+              <w:pStyle w:val="ListParagraph"/>
+              <w:ind w:left="0"/>
+            </w:pPr>
+          </w:p>
+        </w:tc>
+        <w:tc>
+          <w:tcPr>
+            <w:tcW w:w="2493" w:type="dxa"/>
+          </w:tcPr>
+          <w:p>
+            <w:pPr>
+              <w:pStyle w:val="ListParagraph"/>
+              <w:ind w:left="0"/>
+            </w:pPr>
+          </w:p>
+        </w:tc>
+      </w:tr>
+      <w:tr>
+        <w:tc>
+          <w:tcPr>
+            <w:tcW w:w="2036" w:type="dxa"/>
+          </w:tcPr>
+          <w:p>
+            <w:pPr>
+              <w:pStyle w:val="ListParagraph"/>
+              <w:ind w:left="0"/>
+            </w:pPr>
+          </w:p>
+        </w:tc>
+        <w:tc>
+          <w:tcPr>
+            <w:tcW w:w="2035" w:type="dxa"/>
+          </w:tcPr>
+          <w:p>
+            <w:pPr>
+              <w:pStyle w:val="ListParagraph"/>
+              <w:ind w:left="0"/>
+            </w:pPr>
+          </w:p>
+        </w:tc>
+        <w:tc>
+          <w:tcPr>
+            <w:tcW w:w="2292" w:type="dxa"/>
+          </w:tcPr>
+          <w:p>
+            <w:pPr>
+              <w:pStyle w:val="ListParagraph"/>
+              <w:ind w:left="0"/>
+            </w:pPr>
+          </w:p>
+        </w:tc>
+        <w:tc>
+          <w:tcPr>
+            <w:tcW w:w="2493" w:type="dxa"/>
+          </w:tcPr>
+          <w:p>
+            <w:pPr>
+              <w:pStyle w:val="ListParagraph"/>
+              <w:ind w:left="0"/>
+            </w:pPr>
+          </w:p>
+        </w:tc>
+      </w:tr>
     </w:tbl>
     <w:p>
       <w:pPr>
         <w:pStyle w:val="ListParagraph"/>
       </w:pPr>
-    </w:p>
+      <w:r>
+        <w:br w:type="textWrapping" w:clear="all"/>
+      </w:r>
+    </w:p>
+    <w:p>
+      <w:pPr>
+        <w:pStyle w:val="Heading1"/>
+      </w:pPr>
+      <w:r>
+        <w:t>Dashboard</w:t>
+      </w:r>
+      <w:r>
+        <w:t>:</w:t>
+      </w:r>
+    </w:p>
+    <w:p>
+      <w:pPr>
+        <w:pStyle w:val="ListParagraph"/>
+        <w:numPr>
+          <w:ilvl w:val="0"/>
+          <w:numId w:val="9"/>
+        </w:numPr>
+      </w:pPr>
+      <w:r>
+        <w:t xml:space="preserve">In the Home page of Admin </w:t>
+      </w:r>
+      <w:r>
+        <w:t>it shows details of all Employees:</w:t>
+      </w:r>
+    </w:p>
+    <w:p>
+      <w:pPr>
+        <w:pStyle w:val="ListParagraph"/>
+        <w:numPr>
+          <w:ilvl w:val="0"/>
+          <w:numId w:val="8"/>
+        </w:numPr>
+      </w:pPr>
+      <w:r>
+        <w:t>Number of Working Hours</w:t>
+      </w:r>
+    </w:p>
+    <w:p>
+      <w:pPr>
+        <w:pStyle w:val="ListParagraph"/>
+        <w:numPr>
+          <w:ilvl w:val="0"/>
+          <w:numId w:val="8"/>
+        </w:numPr>
+      </w:pPr>
+      <w:r>
+        <w:t>Average working Hours</w:t>
+      </w:r>
+    </w:p>
+    <w:p>
+      <w:pPr>
+        <w:pStyle w:val="ListParagraph"/>
+        <w:numPr>
+          <w:ilvl w:val="0"/>
+          <w:numId w:val="8"/>
+        </w:numPr>
+      </w:pPr>
+      <w:r>
+        <w:t>Defaulters</w:t>
+      </w:r>
+    </w:p>
+    <w:p>
+      <w:pPr>
+        <w:pStyle w:val="ListParagraph"/>
+        <w:numPr>
+          <w:ilvl w:val="0"/>
+          <w:numId w:val="9"/>
+        </w:numPr>
+      </w:pPr>
+      <w:r>
+        <w:t>Graph will be shown overall of how many employees is present on particular day.</w:t>
+      </w:r>
+    </w:p>
+    <w:p>
+      <w:pPr>
+        <w:pStyle w:val="ListParagraph"/>
+      </w:pPr>
+    </w:p>
+    <w:p>
+      <w:pPr>
+        <w:pStyle w:val="ListParagraph"/>
+      </w:pPr>
+    </w:p>
+    <w:p>
+      <w:pPr>
+        <w:pStyle w:val="ListParagraph"/>
+      </w:pPr>
+      <w:r>
+        <w:rPr>
+          <w:noProof/>
+        </w:rPr>
+        <w:lastRenderedPageBreak/>
+        <w:drawing>
+          <wp:inline distT="0" distB="0" distL="0" distR="0" wp14:anchorId="0F8C8F80" wp14:editId="1E69DB46">
+            <wp:extent cx="3689266" cy="1840020"/>
+            <wp:effectExtent l="19050" t="0" r="6434" b="0"/>
+            <wp:docPr id="12" name="Picture 3" descr="C:\Users\baskar\Downloads\Dashboard.png"/>
+            <wp:cNvGraphicFramePr>
+              <a:graphicFrameLocks xmlns:a="http://schemas.openxmlformats.org/drawingml/2006/main" noChangeAspect="1"/>
+            </wp:cNvGraphicFramePr>
+            <a:graphic xmlns:a="http://schemas.openxmlformats.org/drawingml/2006/main">
+              <a:graphicData uri="http://schemas.openxmlformats.org/drawingml/2006/picture">
+                <pic:pic xmlns:pic="http://schemas.openxmlformats.org/drawingml/2006/picture">
+                  <pic:nvPicPr>
+                    <pic:cNvPr id="0" name="Picture 3" descr="C:\Users\baskar\Downloads\Dashboard.png"/>
+                    <pic:cNvPicPr>
+                      <a:picLocks noChangeAspect="1" noChangeArrowheads="1"/>
+                    </pic:cNvPicPr>
+                  </pic:nvPicPr>
+                  <pic:blipFill>
+                    <a:blip r:embed="rId8" cstate="print"/>
+                    <a:srcRect t="9396" r="1776" b="3523"/>
+                    <a:stretch>
+                      <a:fillRect/>
+                    </a:stretch>
+                  </pic:blipFill>
+                  <pic:spPr bwMode="auto">
+                    <a:xfrm>
+                      <a:off x="0" y="0"/>
+                      <a:ext cx="3694653" cy="1842707"/>
+                    </a:xfrm>
+                    <a:prstGeom prst="rect">
+                      <a:avLst/>
+                    </a:prstGeom>
+                    <a:noFill/>
+                    <a:ln w="9525">
+                      <a:noFill/>
+                      <a:miter lim="800000"/>
+                      <a:headEnd/>
+                      <a:tailEnd/>
+                    </a:ln>
+                  </pic:spPr>
+                </pic:pic>
+              </a:graphicData>
+            </a:graphic>
+          </wp:inline>
+        </w:drawing>
+      </w:r>
+    </w:p>
+    <w:p/>
+    <w:p/>
+    <w:p/>
+    <w:p>
+      <w:pPr>
+        <w:pStyle w:val="Heading1"/>
+      </w:pPr>
+      <w:r>
+        <w:t>REPORT:</w:t>
+      </w:r>
+    </w:p>
+    <w:p>
+      <w:pPr>
+        <w:pStyle w:val="ListParagraph"/>
+        <w:numPr>
+          <w:ilvl w:val="0"/>
+          <w:numId w:val="9"/>
+        </w:numPr>
+      </w:pPr>
+      <w:r>
+        <w:t xml:space="preserve">In </w:t>
+      </w:r>
+      <w:r>
+        <w:t>the Home Page of Employees &amp; Admin</w:t>
+      </w:r>
+      <w:r>
+        <w:t xml:space="preserve"> it shows</w:t>
+      </w:r>
+      <w:r>
+        <w:t xml:space="preserve"> employee</w:t>
+      </w:r>
+      <w:r>
+        <w:t>:</w:t>
+      </w:r>
+    </w:p>
+    <w:p>
+      <w:pPr>
+        <w:pStyle w:val="ListParagraph"/>
+        <w:numPr>
+          <w:ilvl w:val="0"/>
+          <w:numId w:val="13"/>
+        </w:numPr>
+      </w:pPr>
+      <w:r>
+        <w:t>Number of Days Present</w:t>
+      </w:r>
+    </w:p>
+    <w:p>
+      <w:pPr>
+        <w:pStyle w:val="ListParagraph"/>
+        <w:numPr>
+          <w:ilvl w:val="0"/>
+          <w:numId w:val="13"/>
+        </w:numPr>
+      </w:pPr>
+      <w:r>
+        <w:t>Number of Days Absent</w:t>
+      </w:r>
+    </w:p>
+    <w:p>
+      <w:pPr>
+        <w:pStyle w:val="ListParagraph"/>
+        <w:numPr>
+          <w:ilvl w:val="0"/>
+          <w:numId w:val="13"/>
+        </w:numPr>
+      </w:pPr>
+      <w:r>
+        <w:t>Number of Default Days</w:t>
+      </w:r>
+    </w:p>
+    <w:p>
+      <w:pPr>
+        <w:pStyle w:val="ListParagraph"/>
+        <w:numPr>
+          <w:ilvl w:val="0"/>
+          <w:numId w:val="14"/>
+        </w:numPr>
+      </w:pPr>
+      <w:r>
+        <w:t xml:space="preserve">It also shows Date wise Log of employees with date and how many hours worked. </w:t>
+      </w:r>
+    </w:p>
+    <w:p>
+      <w:r>
+        <w:rPr>
+          <w:noProof/>
+        </w:rPr>
+        <w:drawing>
+          <wp:anchor distT="0" distB="0" distL="114300" distR="114300" simplePos="0" relativeHeight="251658240" behindDoc="0" locked="0" layoutInCell="1" allowOverlap="1" wp14:anchorId="5E0DC1A1" wp14:editId="50CA15FA">
+            <wp:simplePos x="0" y="0"/>
+            <wp:positionH relativeFrom="column">
+              <wp:posOffset>445135</wp:posOffset>
+            </wp:positionH>
+            <wp:positionV relativeFrom="paragraph">
+              <wp:posOffset>67945</wp:posOffset>
+            </wp:positionV>
+            <wp:extent cx="3778250" cy="1940560"/>
+            <wp:effectExtent l="19050" t="0" r="0" b="0"/>
+            <wp:wrapSquare wrapText="bothSides"/>
+            <wp:docPr id="1" name="Picture 1" descr="C:\Users\baskar\Downloads\Report.png"/>
+            <wp:cNvGraphicFramePr>
+              <a:graphicFrameLocks xmlns:a="http://schemas.openxmlformats.org/drawingml/2006/main" noChangeAspect="1"/>
+            </wp:cNvGraphicFramePr>
+            <a:graphic xmlns:a="http://schemas.openxmlformats.org/drawingml/2006/main">
+              <a:graphicData uri="http://schemas.openxmlformats.org/drawingml/2006/picture">
+                <pic:pic xmlns:pic="http://schemas.openxmlformats.org/drawingml/2006/picture">
+                  <pic:nvPicPr>
+                    <pic:cNvPr id="0" name="Picture 1" descr="C:\Users\baskar\Downloads\Report.png"/>
+                    <pic:cNvPicPr>
+                      <a:picLocks noChangeAspect="1" noChangeArrowheads="1"/>
+                    </pic:cNvPicPr>
+                  </pic:nvPicPr>
+                  <pic:blipFill>
+                    <a:blip r:embed="rId9" cstate="print"/>
+                    <a:srcRect t="9532" r="4583" b="3466"/>
+                    <a:stretch>
+                      <a:fillRect/>
+                    </a:stretch>
+                  </pic:blipFill>
+                  <pic:spPr bwMode="auto">
+                    <a:xfrm>
+                      <a:off x="0" y="0"/>
+                      <a:ext cx="3778250" cy="1940560"/>
+                    </a:xfrm>
+                    <a:prstGeom prst="rect">
+                      <a:avLst/>
+                    </a:prstGeom>
+                    <a:noFill/>
+                    <a:ln w="9525">
+                      <a:noFill/>
+                      <a:miter lim="800000"/>
+                      <a:headEnd/>
+                      <a:tailEnd/>
+                    </a:ln>
+                  </pic:spPr>
+                </pic:pic>
+              </a:graphicData>
+            </a:graphic>
+          </wp:anchor>
+        </w:drawing>
+      </w:r>
+    </w:p>
+    <w:p/>
+    <w:p/>
+    <w:p>
+      <w:pPr>
+        <w:pStyle w:val="Heading1"/>
+      </w:pPr>
+    </w:p>
+    <w:p>
+      <w:pPr>
+        <w:pStyle w:val="Heading1"/>
+      </w:pPr>
+    </w:p>
+    <w:p/>
+    <w:p/>
+    <w:p>
+      <w:pPr>
+        <w:pStyle w:val="Heading1"/>
+      </w:pPr>
+      <w:r>
+        <w:t>ADD/REMOVE:</w:t>
+      </w:r>
+    </w:p>
+    <w:p>
+      <w:pPr>
+        <w:pStyle w:val="ListParagraph"/>
+        <w:numPr>
+          <w:ilvl w:val="0"/>
+          <w:numId w:val="14"/>
+        </w:numPr>
+      </w:pPr>
+      <w:r>
+        <w:t>In Add/Remove the admin can add Employees and can do changes like:</w:t>
+      </w:r>
+    </w:p>
+    <w:p>
+      <w:pPr>
+        <w:pStyle w:val="ListParagraph"/>
+        <w:numPr>
+          <w:ilvl w:val="0"/>
+          <w:numId w:val="16"/>
+        </w:numPr>
+      </w:pPr>
+      <w:r>
+        <w:t>View</w:t>
+      </w:r>
+    </w:p>
+    <w:p>
+      <w:pPr>
+        <w:pStyle w:val="ListParagraph"/>
+        <w:numPr>
+          <w:ilvl w:val="0"/>
+          <w:numId w:val="16"/>
+        </w:numPr>
+      </w:pPr>
+      <w:r>
+        <w:t>Edit</w:t>
+      </w:r>
+    </w:p>
+    <w:p>
+      <w:pPr>
+        <w:pStyle w:val="ListParagraph"/>
+        <w:numPr>
+          <w:ilvl w:val="0"/>
+          <w:numId w:val="16"/>
+        </w:numPr>
+      </w:pPr>
+      <w:r>
+        <w:lastRenderedPageBreak/>
+        <w:t>Remove</w:t>
+      </w:r>
+    </w:p>
+    <w:p>
+      <w:pPr>
+        <w:pStyle w:val="ListParagraph"/>
+        <w:numPr>
+          <w:ilvl w:val="0"/>
+          <w:numId w:val="14"/>
+        </w:numPr>
+      </w:pPr>
+      <w:r>
+        <w:t>To Add a New Employee:</w:t>
+      </w:r>
+    </w:p>
+    <w:p>
+      <w:pPr>
+        <w:pStyle w:val="ListParagraph"/>
+        <w:numPr>
+          <w:ilvl w:val="0"/>
+          <w:numId w:val="17"/>
+        </w:numPr>
+      </w:pPr>
+      <w:r>
+        <w:t>Employee Name, Employee ID, Email Address, Password, Card Id, Isadmin and contract</w:t>
+      </w:r>
+      <w:r>
+        <w:t xml:space="preserve"> should be filled</w:t>
+      </w:r>
+      <w:r>
+        <w:t>.</w:t>
+      </w:r>
+    </w:p>
+    <w:p/>
+    <w:p/>
+    <w:p>
+      <w:r>
+        <w:t xml:space="preserve">                            </w:t>
+      </w:r>
+      <w:r>
+        <w:rPr>
+          <w:noProof/>
+        </w:rPr>
+        <w:drawing>
+          <wp:inline distT="0" distB="0" distL="0" distR="0" wp14:anchorId="73BA0583" wp14:editId="42726FCC">
+            <wp:extent cx="4125680" cy="2036364"/>
+            <wp:effectExtent l="19050" t="0" r="8170" b="0"/>
+            <wp:docPr id="15" name="Picture 5" descr="C:\Users\baskar\Downloads\Add or remove.png"/>
+            <wp:cNvGraphicFramePr>
+              <a:graphicFrameLocks xmlns:a="http://schemas.openxmlformats.org/drawingml/2006/main" noChangeAspect="1"/>
+            </wp:cNvGraphicFramePr>
+            <a:graphic xmlns:a="http://schemas.openxmlformats.org/drawingml/2006/main">
+              <a:graphicData uri="http://schemas.openxmlformats.org/drawingml/2006/picture">
+                <pic:pic xmlns:pic="http://schemas.openxmlformats.org/drawingml/2006/picture">
+                  <pic:nvPicPr>
+                    <pic:cNvPr id="0" name="Picture 5" descr="C:\Users\baskar\Downloads\Add or remove.png"/>
+                    <pic:cNvPicPr>
+                      <a:picLocks noChangeAspect="1" noChangeArrowheads="1"/>
+                    </pic:cNvPicPr>
+                  </pic:nvPicPr>
+                  <pic:blipFill>
+                    <a:blip r:embed="rId10" cstate="print"/>
+                    <a:srcRect t="9564" r="1305" b="3844"/>
+                    <a:stretch>
+                      <a:fillRect/>
+                    </a:stretch>
+                  </pic:blipFill>
+                  <pic:spPr bwMode="auto">
+                    <a:xfrm>
+                      <a:off x="0" y="0"/>
+                      <a:ext cx="4129159" cy="2038081"/>
+                    </a:xfrm>
+                    <a:prstGeom prst="rect">
+                      <a:avLst/>
+                    </a:prstGeom>
+                    <a:noFill/>
+                    <a:ln w="9525">
+                      <a:noFill/>
+                      <a:miter lim="800000"/>
+                      <a:headEnd/>
+                      <a:tailEnd/>
+                    </a:ln>
+                  </pic:spPr>
+                </pic:pic>
+              </a:graphicData>
+            </a:graphic>
+          </wp:inline>
+        </w:drawing>
+      </w:r>
+    </w:p>
+    <w:p>
+      <w:pPr>
+        <w:ind w:left="1221"/>
+      </w:pPr>
+      <w:r>
+        <w:t xml:space="preserve">                        </w:t>
+      </w:r>
+    </w:p>
+    <w:p>
+      <w:pPr>
+        <w:ind w:firstLine="720"/>
+      </w:pPr>
+    </w:p>
+    <w:p>
+      <w:pPr>
+        <w:rPr>
+          <w:noProof/>
+        </w:rPr>
+      </w:pPr>
+      <w:r>
+        <w:rPr>
+          <w:noProof/>
+        </w:rPr>
+        <w:t xml:space="preserve">                                   </w:t>
+      </w:r>
+      <w:r>
+        <w:rPr>
+          <w:noProof/>
+        </w:rPr>
+        <w:drawing>
+          <wp:inline distT="0" distB="0" distL="0" distR="0" wp14:anchorId="3B37ACAB" wp14:editId="61E7E181">
+            <wp:extent cx="4092945" cy="2025619"/>
+            <wp:effectExtent l="19050" t="0" r="2805" b="0"/>
+            <wp:docPr id="16" name="Picture 6" descr="C:\Users\baskar\Downloads\Add.png"/>
+            <wp:cNvGraphicFramePr>
+              <a:graphicFrameLocks xmlns:a="http://schemas.openxmlformats.org/drawingml/2006/main" noChangeAspect="1"/>
+            </wp:cNvGraphicFramePr>
+            <a:graphic xmlns:a="http://schemas.openxmlformats.org/drawingml/2006/main">
+              <a:graphicData uri="http://schemas.openxmlformats.org/drawingml/2006/picture">
+                <pic:pic xmlns:pic="http://schemas.openxmlformats.org/drawingml/2006/picture">
+                  <pic:nvPicPr>
+                    <pic:cNvPr id="0" name="Picture 6" descr="C:\Users\baskar\Downloads\Add.png"/>
+                    <pic:cNvPicPr>
+                      <a:picLocks noChangeAspect="1" noChangeArrowheads="1"/>
+                    </pic:cNvPicPr>
+                  </pic:nvPicPr>
+                  <pic:blipFill>
+                    <a:blip r:embed="rId11" cstate="print"/>
+                    <a:srcRect t="9732" r="1777" b="3859"/>
+                    <a:stretch>
+                      <a:fillRect/>
+                    </a:stretch>
+                  </pic:blipFill>
+                  <pic:spPr bwMode="auto">
+                    <a:xfrm>
+                      <a:off x="0" y="0"/>
+                      <a:ext cx="4092946" cy="2025620"/>
+                    </a:xfrm>
+                    <a:prstGeom prst="rect">
+                      <a:avLst/>
+                    </a:prstGeom>
+                    <a:noFill/>
+                    <a:ln w="9525">
+                      <a:noFill/>
+                      <a:miter lim="800000"/>
+                      <a:headEnd/>
+                      <a:tailEnd/>
+                    </a:ln>
+                  </pic:spPr>
+                </pic:pic>
+              </a:graphicData>
+            </a:graphic>
+          </wp:inline>
+        </w:drawing>
+      </w:r>
+    </w:p>
+    <w:p>
+      <w:pPr>
+        <w:rPr>
+          <w:noProof/>
+        </w:rPr>
+      </w:pPr>
+    </w:p>
+    <w:p>
+      <w:pPr>
+        <w:pStyle w:val="Heading1"/>
+        <w:rPr>
+          <w:noProof/>
+        </w:rPr>
+      </w:pPr>
+      <w:r>
+        <w:rPr>
+          <w:noProof/>
+        </w:rPr>
+        <w:t>Settings:</w:t>
+      </w:r>
+    </w:p>
+    <w:p>
+      <w:pPr>
+        <w:pStyle w:val="ListParagraph"/>
+        <w:numPr>
+          <w:ilvl w:val="0"/>
+          <w:numId w:val="14"/>
+        </w:numPr>
+      </w:pPr>
+      <w:r>
+        <w:t xml:space="preserve">In Settings, Gate, Card Details and leave details will be specified </w:t>
+      </w:r>
+      <w:r>
+        <w:t>of employees</w:t>
+      </w:r>
+      <w:r>
+        <w:t>.</w:t>
+      </w:r>
+    </w:p>
+    <w:p>
+      <w:pPr>
+        <w:pStyle w:val="ListParagraph"/>
+        <w:numPr>
+          <w:ilvl w:val="0"/>
+          <w:numId w:val="14"/>
+        </w:numPr>
+      </w:pPr>
+      <w:r>
+        <w:t xml:space="preserve">And do changes like </w:t>
+      </w:r>
+      <w:r>
+        <w:t>Edit/Remove of the gate or card details.</w:t>
+      </w:r>
+    </w:p>
+    <w:p/>
+    <w:p>
+      <w:pPr>
+        <w:pStyle w:val="Heading1"/>
+      </w:pPr>
+      <w:r>
+        <w:lastRenderedPageBreak/>
+        <w:t>IMPORT:</w:t>
+      </w:r>
+    </w:p>
+    <w:p>
+      <w:pPr>
+        <w:pStyle w:val="ListParagraph"/>
+        <w:numPr>
+          <w:ilvl w:val="0"/>
+          <w:numId w:val="18"/>
+        </w:numPr>
+      </w:pPr>
+      <w:r>
+        <w:t xml:space="preserve">In Import screen the admin should upload XLSX File of the employees, based on that they can update the number of hours </w:t>
+      </w:r>
+      <w:proofErr w:type="gramStart"/>
+      <w:r>
+        <w:t>worked(</w:t>
+      </w:r>
+      <w:proofErr w:type="gramEnd"/>
+      <w:r>
+        <w:t xml:space="preserve">calculated on IN/OUT) Timings.  </w:t>
+      </w:r>
+    </w:p>
+    <w:p>
+      <w:pPr>
+        <w:pStyle w:val="ListParagraph"/>
+      </w:pPr>
+      <w:proofErr w:type="spellStart"/>
+      <w:r>
+        <w:rPr>
+          <w:b/>
+        </w:rPr>
+        <w:t>API:</w:t>
+      </w:r>
+      <w:hyperlink r:id="rId12" w:history="1">
+        <w:r>
+          <w:rPr>
+            <w:rStyle w:val="Hyperlink"/>
+          </w:rPr>
+          <w:t>http</w:t>
+        </w:r>
+        <w:proofErr w:type="spellEnd"/>
+        <w:r>
+          <w:rPr>
+            <w:rStyle w:val="Hyperlink"/>
+          </w:rPr>
+          <w:t>://localhost:4200/</w:t>
+        </w:r>
+      </w:hyperlink>
+      <w:r>
+        <w:rPr>
+          <w:rStyle w:val="Hyperlink"/>
+        </w:rPr>
+        <w:t>Log/upload</w:t>
+      </w:r>
+    </w:p>
+    <w:p>
+      <w:pPr>
+        <w:pStyle w:val="ListParagraph"/>
+      </w:pPr>
+      <w:r>
+        <w:t>Request payload:</w:t>
+      </w:r>
+    </w:p>
+    <w:p>
+      <w:pPr>
+        <w:pStyle w:val="ListParagraph"/>
+      </w:pPr>
+      <w:r>
+        <w:t>{</w:t>
+      </w:r>
+    </w:p>
+    <w:p>
+      <w:pPr>
+        <w:pStyle w:val="ListParagraph"/>
+      </w:pPr>
+      <w:r>
+        <w:tab/>
+        <w:t>Date:</w:t>
+      </w:r>
+    </w:p>
+    <w:p>
+      <w:pPr>
+        <w:pStyle w:val="ListParagraph"/>
+      </w:pPr>
+      <w:r>
+        <w:tab/>
+        <w:t>Time:</w:t>
+      </w:r>
+    </w:p>
+    <w:p>
+      <w:pPr>
+        <w:pStyle w:val="ListParagraph"/>
+      </w:pPr>
+      <w:r>
+        <w:tab/>
+      </w:r>
+      <w:proofErr w:type="spellStart"/>
+      <w:r>
+        <w:t>Cardid</w:t>
+      </w:r>
+      <w:proofErr w:type="spellEnd"/>
+      <w:r>
+        <w:t>:</w:t>
+      </w:r>
+    </w:p>
+    <w:p>
+      <w:pPr>
+        <w:pStyle w:val="ListParagraph"/>
+      </w:pPr>
+      <w:r>
+        <w:tab/>
+      </w:r>
+      <w:proofErr w:type="spellStart"/>
+      <w:r>
+        <w:t>Empid</w:t>
+      </w:r>
+      <w:proofErr w:type="spellEnd"/>
+      <w:r>
+        <w:t>:</w:t>
+      </w:r>
+    </w:p>
+    <w:p>
+      <w:pPr>
+        <w:pStyle w:val="ListParagraph"/>
+      </w:pPr>
+      <w:r>
+        <w:tab/>
+      </w:r>
+      <w:proofErr w:type="spellStart"/>
+      <w:r>
+        <w:t>EmpName</w:t>
+      </w:r>
+      <w:proofErr w:type="spellEnd"/>
+      <w:r>
+        <w:t>:</w:t>
+      </w:r>
+    </w:p>
+    <w:p>
+      <w:pPr>
+        <w:pStyle w:val="ListParagraph"/>
+      </w:pPr>
+      <w:r>
+        <w:tab/>
+        <w:t>Department:</w:t>
+      </w:r>
+    </w:p>
+    <w:p>
+      <w:pPr>
+        <w:pStyle w:val="ListParagraph"/>
+      </w:pPr>
+      <w:r>
+        <w:t xml:space="preserve">   </w:t>
+      </w:r>
+      <w:r>
+        <w:tab/>
+        <w:t>Type:</w:t>
+      </w:r>
+    </w:p>
+    <w:p>
+      <w:pPr>
+        <w:pStyle w:val="ListParagraph"/>
+      </w:pPr>
+      <w:r>
+        <w:tab/>
+        <w:t>CID:</w:t>
+      </w:r>
+    </w:p>
+    <w:p>
+      <w:pPr>
+        <w:pStyle w:val="ListParagraph"/>
+      </w:pPr>
+      <w:r>
+        <w:tab/>
+        <w:t>Gate:</w:t>
+      </w:r>
+    </w:p>
+    <w:p>
+      <w:pPr>
+        <w:pStyle w:val="ListParagraph"/>
+      </w:pPr>
+      <w:r>
+        <w:tab/>
+      </w:r>
+      <w:proofErr w:type="spellStart"/>
+      <w:r>
+        <w:t>InOut</w:t>
+      </w:r>
+      <w:proofErr w:type="spellEnd"/>
+      <w:r>
+        <w:t>:</w:t>
+      </w:r>
+    </w:p>
+    <w:p>
+      <w:pPr>
+        <w:pStyle w:val="ListParagraph"/>
+      </w:pPr>
+      <w:r>
+        <w:tab/>
+        <w:t>Remark:</w:t>
+      </w:r>
+    </w:p>
+    <w:p>
+      <w:pPr>
+        <w:pStyle w:val="ListParagraph"/>
+      </w:pPr>
+      <w:r>
+        <w:tab/>
+      </w:r>
+    </w:p>
+    <w:p>
+      <w:pPr>
+        <w:pStyle w:val="ListParagraph"/>
+      </w:pPr>
+      <w:r>
+        <w:t>}</w:t>
+      </w:r>
+    </w:p>
+    <w:p>
+      <w:pPr>
+        <w:pStyle w:val="ListParagraph"/>
+      </w:pPr>
+      <w:r>
+        <w:t>Response:</w:t>
+      </w:r>
+      <w:r>
+        <w:br/>
+        <w:t>{</w:t>
+      </w:r>
+    </w:p>
+    <w:p>
+      <w:pPr>
+        <w:pStyle w:val="ListParagraph"/>
+      </w:pPr>
+      <w:r>
+        <w:tab/>
+        <w:t>status:200</w:t>
+      </w:r>
+    </w:p>
+    <w:p>
+      <w:pPr>
+        <w:pStyle w:val="ListParagraph"/>
+      </w:pPr>
+      <w:r>
+        <w:t>}</w:t>
+      </w:r>
+    </w:p>
+    <w:p>
+      <w:pPr>
+        <w:rPr>
+          <w:b/>
+        </w:rPr>
+      </w:pPr>
+      <w:r>
+        <w:rPr>
+          <w:b/>
+        </w:rPr>
+        <w:t>Front end:</w:t>
+      </w:r>
+    </w:p>
+    <w:p>
+      <w:pPr>
+        <w:pStyle w:val="ListParagraph"/>
+        <w:numPr>
+          <w:ilvl w:val="0"/>
+          <w:numId w:val="5"/>
+        </w:numPr>
+        <w:rPr>
+          <w:b/>
+        </w:rPr>
+      </w:pPr>
+      <w:r>
+        <w:t xml:space="preserve">The front-end must have XLSX file when the user clicks that </w:t>
+      </w:r>
+      <w:proofErr w:type="gramStart"/>
+      <w:r>
+        <w:t>button</w:t>
+      </w:r>
+      <w:proofErr w:type="gramEnd"/>
+      <w:r>
+        <w:t xml:space="preserve"> they must be able to choose the excel file which has log of swipes</w:t>
+      </w:r>
+      <w:r>
+        <w:t>.</w:t>
+      </w:r>
+    </w:p>
+    <w:p>
+      <w:pPr>
+        <w:pStyle w:val="ListParagraph"/>
+        <w:numPr>
+          <w:ilvl w:val="0"/>
+          <w:numId w:val="5"/>
+        </w:numPr>
+        <w:rPr>
+          <w:b/>
+        </w:rPr>
+      </w:pPr>
+      <w:r>
+        <w:t>The front -end should show the contents of the chosen excel file.</w:t>
+      </w:r>
+    </w:p>
+    <w:p>
+      <w:pPr>
+        <w:ind w:left="360"/>
+        <w:rPr>
+          <w:b/>
+        </w:rPr>
+      </w:pPr>
+      <w:r>
+        <w:rPr>
+          <w:noProof/>
+        </w:rPr>
+        <w:lastRenderedPageBreak/>
+        <w:drawing>
+          <wp:inline distT="0" distB="0" distL="0" distR="0" wp14:anchorId="243109CB" wp14:editId="3933876B">
+            <wp:extent cx="6057900" cy="3065443"/>
+            <wp:effectExtent l="0" t="0" r="0" b="0"/>
+            <wp:docPr id="3" name="Picture 3"/>
+            <wp:cNvGraphicFramePr>
+              <a:graphicFrameLocks xmlns:a="http://schemas.openxmlformats.org/drawingml/2006/main" noChangeAspect="1"/>
+            </wp:cNvGraphicFramePr>
+            <a:graphic xmlns:a="http://schemas.openxmlformats.org/drawingml/2006/main">
+              <a:graphicData uri="http://schemas.openxmlformats.org/drawingml/2006/picture">
+                <pic:pic xmlns:pic="http://schemas.openxmlformats.org/drawingml/2006/picture">
+                  <pic:nvPicPr>
+                    <pic:cNvPr id="0" name="Picture 1"/>
+                    <pic:cNvPicPr>
+                      <a:picLocks noChangeAspect="1" noChangeArrowheads="1"/>
+                    </pic:cNvPicPr>
+                  </pic:nvPicPr>
+                  <pic:blipFill rotWithShape="1">
+                    <a:blip r:embed="rId13" cstate="print">
+                      <a:extLst>
+                        <a:ext uri="{28A0092B-C50C-407E-A947-70E740481C1C}">
+                          <a14:useLocalDpi xmlns:a14="http://schemas.microsoft.com/office/drawing/2010/main" val="0"/>
+                        </a:ext>
+                      </a:extLst>
+                    </a:blip>
+                    <a:srcRect t="8889" r="4231" b="4957"/>
+                    <a:stretch/>
+                  </pic:blipFill>
+                  <pic:spPr bwMode="auto">
+                    <a:xfrm>
+                      <a:off x="0" y="0"/>
+                      <a:ext cx="6066692" cy="3069892"/>
+                    </a:xfrm>
+                    <a:prstGeom prst="rect">
+                      <a:avLst/>
+                    </a:prstGeom>
+                    <a:noFill/>
+                    <a:ln>
+                      <a:noFill/>
+                    </a:ln>
+                    <a:extLst>
+                      <a:ext uri="{53640926-AAD7-44D8-BBD7-CCE9431645EC}">
+                        <a14:shadowObscured xmlns:a14="http://schemas.microsoft.com/office/drawing/2010/main"/>
+                      </a:ext>
+                    </a:extLst>
+                  </pic:spPr>
+                </pic:pic>
+              </a:graphicData>
+            </a:graphic>
+          </wp:inline>
+        </w:drawing>
+      </w:r>
+    </w:p>
+    <w:p>
+      <w:pPr>
+        <w:rPr>
+          <w:b/>
+        </w:rPr>
+      </w:pPr>
+    </w:p>
+    <w:p>
+      <w:pPr>
+        <w:rPr>
+          <w:b/>
+        </w:rPr>
+      </w:pPr>
+    </w:p>
+    <w:p>
+      <w:pPr>
+        <w:rPr>
+          <w:b/>
+        </w:rPr>
+      </w:pPr>
+      <w:r>
+        <w:rPr>
+          <w:b/>
+        </w:rPr>
+        <w:t>Back end:</w:t>
+      </w:r>
+    </w:p>
+    <w:p>
+      <w:pPr>
+        <w:pStyle w:val="ListParagraph"/>
+        <w:numPr>
+          <w:ilvl w:val="0"/>
+          <w:numId w:val="6"/>
+        </w:numPr>
+        <w:rPr>
+          <w:b/>
+        </w:rPr>
+      </w:pPr>
+      <w:r>
+        <w:t>Implement the API</w:t>
+      </w:r>
+    </w:p>
+    <w:p>
+      <w:pPr>
+        <w:pStyle w:val="ListParagraph"/>
+        <w:numPr>
+          <w:ilvl w:val="0"/>
+          <w:numId w:val="6"/>
+        </w:numPr>
+        <w:rPr>
+          <w:b/>
+        </w:rPr>
+      </w:pPr>
+      <w:r>
+        <w:t xml:space="preserve">Get the log details from front-end and iterate </w:t>
+      </w:r>
+      <w:r>
+        <w:t>every data and for every iteration call the stored procedure import _</w:t>
+      </w:r>
+      <w:proofErr w:type="spellStart"/>
+      <w:r>
+        <w:t>to_swipe</w:t>
+      </w:r>
+      <w:proofErr w:type="spellEnd"/>
+    </w:p>
+    <w:p>
+      <w:pPr>
+        <w:rPr>
+          <w:b/>
+        </w:rPr>
+      </w:pPr>
+      <w:r>
+        <w:rPr>
+          <w:b/>
+        </w:rPr>
+        <w:t>Database end:</w:t>
+      </w:r>
+    </w:p>
+    <w:p>
+      <w:pPr>
+        <w:pStyle w:val="ListParagraph"/>
+        <w:numPr>
+          <w:ilvl w:val="0"/>
+          <w:numId w:val="8"/>
+        </w:numPr>
+      </w:pPr>
+      <w:r>
+        <w:t>Create a stored procedure</w:t>
+      </w:r>
+      <w:r>
+        <w:t xml:space="preserve"> with the following details</w:t>
+      </w:r>
+    </w:p>
+    <w:p>
+      <w:pPr>
+        <w:pStyle w:val="ListParagraph"/>
+      </w:pPr>
+      <w:r>
+        <w:rPr>
+          <w:b/>
+        </w:rPr>
+        <w:t xml:space="preserve">SP </w:t>
+      </w:r>
+      <w:proofErr w:type="gramStart"/>
+      <w:r>
+        <w:rPr>
+          <w:b/>
+        </w:rPr>
+        <w:t>Name</w:t>
+      </w:r>
+      <w:r>
+        <w:t xml:space="preserve"> :</w:t>
+      </w:r>
+      <w:proofErr w:type="gramEnd"/>
+      <w:r>
+        <w:t xml:space="preserve"> </w:t>
+      </w:r>
+      <w:proofErr w:type="spellStart"/>
+      <w:r>
+        <w:t>import_to_swipe</w:t>
+      </w:r>
+      <w:proofErr w:type="spellEnd"/>
+    </w:p>
+    <w:p>
+      <w:pPr>
+        <w:pStyle w:val="ListParagraph"/>
+      </w:pPr>
+      <w:r>
+        <w:rPr>
+          <w:b/>
+        </w:rPr>
+        <w:t>Params</w:t>
+      </w:r>
+      <w:r>
+        <w:t xml:space="preserve">: </w:t>
+      </w:r>
+    </w:p>
+    <w:p>
+      <w:pPr>
+        <w:pStyle w:val="ListParagraph"/>
+      </w:pPr>
+      <w:r>
+        <w:tab/>
+      </w:r>
+      <w:r>
+        <w:t xml:space="preserve"> dat</w:t>
+      </w:r>
+      <w:r>
+        <w:t>e1</w:t>
+      </w:r>
+      <w:r>
+        <w:t>, time1, card_numbe</w:t>
+      </w:r>
+      <w:r>
+        <w:t>r1</w:t>
+      </w:r>
+      <w:r>
+        <w:t>, emp_number</w:t>
+      </w:r>
+      <w:proofErr w:type="gramStart"/>
+      <w:r>
+        <w:t>1 ,</w:t>
+      </w:r>
+      <w:proofErr w:type="gramEnd"/>
+      <w:r>
+        <w:t xml:space="preserve"> gate_name1 , inorout1 ,in remark1</w:t>
+      </w:r>
+      <w:r>
+        <w:t>.</w:t>
+      </w:r>
+    </w:p>
+    <w:p>
+      <w:pPr>
+        <w:pStyle w:val="ListParagraph"/>
+      </w:pPr>
+      <w:r>
+        <w:rPr>
+          <w:b/>
+        </w:rPr>
+        <w:t>Output</w:t>
+      </w:r>
+      <w:r>
+        <w:t>:</w:t>
+      </w:r>
+    </w:p>
+    <w:p>
+      <w:pPr>
+        <w:pStyle w:val="ListParagraph"/>
+        <w:ind w:firstLine="720"/>
+      </w:pPr>
+      <w:r>
+        <w:t>Acknowledgement.</w:t>
+      </w:r>
+    </w:p>
+    <w:p>
+      <w:pPr>
+        <w:pStyle w:val="ListParagraph"/>
+      </w:pPr>
+    </w:p>
+    <w:p>
+      <w:pPr>
+        <w:pStyle w:val="Heading1"/>
+      </w:pPr>
+      <w:r>
+        <w:t xml:space="preserve">Error code </w:t>
+      </w:r>
+      <w:r>
+        <w:t>and</w:t>
+      </w:r>
+      <w:r>
+        <w:t xml:space="preserve"> error messages</w:t>
+      </w:r>
+    </w:p>
+    <w:p>
+      <w:pPr>
+        <w:pStyle w:val="ListParagraph"/>
+      </w:pPr>
+    </w:p>
+    <w:tbl>
+      <w:tblPr>
+        <w:tblStyle w:val="TableGrid"/>
+        <w:tblpPr w:leftFromText="180" w:rightFromText="180" w:vertAnchor="text" w:tblpX="720" w:tblpY="1"/>
+        <w:tblOverlap w:val="never"/>
+        <w:tblW w:w="0" w:type="auto"/>
+        <w:tblLook w:val="04A0" w:firstRow="1" w:lastRow="0" w:firstColumn="1" w:lastColumn="0" w:noHBand="0" w:noVBand="1"/>
+      </w:tblPr>
+      <w:tblGrid>
+        <w:gridCol w:w="2036"/>
+        <w:gridCol w:w="2035"/>
+        <w:gridCol w:w="2292"/>
+        <w:gridCol w:w="2493"/>
+      </w:tblGrid>
+      <w:tr>
+        <w:tc>
+          <w:tcPr>
+            <w:tcW w:w="2036" w:type="dxa"/>
+          </w:tcPr>
+          <w:p>
+            <w:pPr>
+              <w:pStyle w:val="ListParagraph"/>
+              <w:ind w:left="0"/>
+              <w:rPr>
+                <w:b/>
+              </w:rPr>
+            </w:pPr>
+            <w:r>
+              <w:rPr>
+                <w:b/>
+              </w:rPr>
+              <w:t>Category</w:t>
+            </w:r>
+          </w:p>
+        </w:tc>
+        <w:tc>
+          <w:tcPr>
+            <w:tcW w:w="2035" w:type="dxa"/>
+          </w:tcPr>
+          <w:p>
+            <w:pPr>
+              <w:pStyle w:val="ListParagraph"/>
+              <w:ind w:left="0"/>
+              <w:rPr>
+                <w:b/>
+              </w:rPr>
+            </w:pPr>
+            <w:r>
+              <w:rPr>
+                <w:b/>
+              </w:rPr>
+              <w:t>Sub category</w:t>
+            </w:r>
+          </w:p>
+        </w:tc>
+        <w:tc>
+          <w:tcPr>
+            <w:tcW w:w="2292" w:type="dxa"/>
+          </w:tcPr>
+          <w:p>
+            <w:pPr>
+              <w:pStyle w:val="ListParagraph"/>
+              <w:ind w:left="0"/>
+              <w:rPr>
+                <w:b/>
+              </w:rPr>
+            </w:pPr>
+            <w:r>
+              <w:rPr>
+                <w:b/>
+              </w:rPr>
+              <w:t>Error Code</w:t>
+            </w:r>
+          </w:p>
+        </w:tc>
+        <w:tc>
+          <w:tcPr>
+            <w:tcW w:w="2493" w:type="dxa"/>
+          </w:tcPr>
+          <w:p>
+            <w:pPr>
+              <w:pStyle w:val="ListParagraph"/>
+              <w:ind w:left="0"/>
+              <w:rPr>
+                <w:b/>
+              </w:rPr>
+            </w:pPr>
+            <w:r>
+              <w:rPr>
+                <w:b/>
+              </w:rPr>
+              <w:t>Error Message</w:t>
+            </w:r>
+          </w:p>
+        </w:tc>
+      </w:tr>
+      <w:tr>
+        <w:tc>
+          <w:tcPr>
+            <w:tcW w:w="2036" w:type="dxa"/>
+          </w:tcPr>
+          <w:p>
+            <w:pPr>
+              <w:pStyle w:val="ListParagraph"/>
+              <w:ind w:left="0"/>
+            </w:pPr>
+            <w:r>
+              <w:t>Import</w:t>
+            </w:r>
+          </w:p>
+        </w:tc>
+        <w:tc>
+          <w:tcPr>
+            <w:tcW w:w="2035" w:type="dxa"/>
+          </w:tcPr>
+          <w:p>
+            <w:pPr>
+              <w:pStyle w:val="ListParagraph"/>
+              <w:ind w:left="0"/>
+            </w:pPr>
+          </w:p>
+        </w:tc>
+        <w:tc>
+          <w:tcPr>
+            <w:tcW w:w="2292" w:type="dxa"/>
+          </w:tcPr>
+          <w:p>
+            <w:pPr>
+              <w:pStyle w:val="ListParagraph"/>
+              <w:ind w:left="0"/>
+            </w:pPr>
+            <w:r>
+              <w:t>I</w:t>
+            </w:r>
+            <w:r>
+              <w:t>01</w:t>
+            </w:r>
+          </w:p>
+        </w:tc>
+        <w:tc>
+          <w:tcPr>
+            <w:tcW w:w="2493" w:type="dxa"/>
+          </w:tcPr>
+          <w:p>
+            <w:pPr>
+              <w:pStyle w:val="ListParagraph"/>
+              <w:ind w:left="0"/>
+            </w:pPr>
+            <w:r>
+              <w:t>Failed to import.</w:t>
+            </w:r>
+            <w:bookmarkStart w:id="1" w:name="_GoBack"/>
+            <w:bookmarkEnd w:id="1"/>
+          </w:p>
+        </w:tc>
+      </w:tr>
+      <w:tr>
+        <w:tc>
+          <w:tcPr>
+            <w:tcW w:w="2036" w:type="dxa"/>
+          </w:tcPr>
+          <w:p>
+            <w:pPr>
+              <w:pStyle w:val="ListParagraph"/>
+              <w:ind w:left="0"/>
+            </w:pPr>
+          </w:p>
+        </w:tc>
+        <w:tc>
+          <w:tcPr>
+            <w:tcW w:w="2035" w:type="dxa"/>
+          </w:tcPr>
+          <w:p>
+            <w:pPr>
+              <w:pStyle w:val="ListParagraph"/>
+              <w:ind w:left="0"/>
+            </w:pPr>
+          </w:p>
+        </w:tc>
+        <w:tc>
+          <w:tcPr>
+            <w:tcW w:w="2292" w:type="dxa"/>
+          </w:tcPr>
+          <w:p>
+            <w:pPr>
+              <w:pStyle w:val="ListParagraph"/>
+              <w:ind w:left="0"/>
+            </w:pPr>
+          </w:p>
+        </w:tc>
+        <w:tc>
+          <w:tcPr>
+            <w:tcW w:w="2493" w:type="dxa"/>
+          </w:tcPr>
+          <w:p>
+            <w:pPr>
+              <w:pStyle w:val="ListParagraph"/>
+              <w:ind w:left="0"/>
+            </w:pPr>
+          </w:p>
+        </w:tc>
+      </w:tr>
+      <w:tr>
+        <w:tc>
+          <w:tcPr>
+            <w:tcW w:w="2036" w:type="dxa"/>
+          </w:tcPr>
+          <w:p>
+            <w:pPr>
+              <w:pStyle w:val="ListParagraph"/>
+              <w:ind w:left="0"/>
+            </w:pPr>
+          </w:p>
+        </w:tc>
+        <w:tc>
+          <w:tcPr>
+            <w:tcW w:w="2035" w:type="dxa"/>
+          </w:tcPr>
+          <w:p>
+            <w:pPr>
+              <w:pStyle w:val="ListParagraph"/>
+              <w:ind w:left="0"/>
+            </w:pPr>
+          </w:p>
+        </w:tc>
+        <w:tc>
+          <w:tcPr>
+            <w:tcW w:w="2292" w:type="dxa"/>
+          </w:tcPr>
+          <w:p>
+            <w:pPr>
+              <w:pStyle w:val="ListParagraph"/>
+              <w:ind w:left="0"/>
+            </w:pPr>
+          </w:p>
+        </w:tc>
+        <w:tc>
+          <w:tcPr>
+            <w:tcW w:w="2493" w:type="dxa"/>
+          </w:tcPr>
+          <w:p>
+            <w:pPr>
+              <w:pStyle w:val="ListParagraph"/>
+              <w:ind w:left="0"/>
+            </w:pPr>
+          </w:p>
+        </w:tc>
+      </w:tr>
+      <w:tr>
+        <w:tc>
+          <w:tcPr>
+            <w:tcW w:w="2036" w:type="dxa"/>
+          </w:tcPr>
+          <w:p>
+            <w:pPr>
+              <w:pStyle w:val="ListParagraph"/>
+              <w:ind w:left="0"/>
+            </w:pPr>
+          </w:p>
+        </w:tc>
+        <w:tc>
+          <w:tcPr>
+            <w:tcW w:w="2035" w:type="dxa"/>
+          </w:tcPr>
+          <w:p>
+            <w:pPr>
+              <w:pStyle w:val="ListParagraph"/>
+              <w:ind w:left="0"/>
+            </w:pPr>
+          </w:p>
+        </w:tc>
+        <w:tc>
+          <w:tcPr>
+            <w:tcW w:w="2292" w:type="dxa"/>
+          </w:tcPr>
+          <w:p>
+            <w:pPr>
+              <w:pStyle w:val="ListParagraph"/>
+              <w:ind w:left="0"/>
+            </w:pPr>
+          </w:p>
+        </w:tc>
+        <w:tc>
+          <w:tcPr>
+            <w:tcW w:w="2493" w:type="dxa"/>
+          </w:tcPr>
+          <w:p>
+            <w:pPr>
+              <w:pStyle w:val="ListParagraph"/>
+              <w:ind w:left="0"/>
+            </w:pPr>
+          </w:p>
+        </w:tc>
+      </w:tr>
+    </w:tbl>
+    <w:p>
+      <w:r>
+        <w:br w:type="textWrapping" w:clear="all"/>
+      </w:r>
+    </w:p>
+    <w:p>
+      <w:r>
+        <w:t xml:space="preserve">   </w:t>
+      </w:r>
+    </w:p>
+    <w:p>
+      <w:r>
+        <w:t xml:space="preserve"> </w:t>
+      </w:r>
+    </w:p>
+    <w:p>
+      <w:r>
+        <w:t xml:space="preserve">  </w:t>
+      </w:r>
+    </w:p>
+    <w:p/>
+    <w:p>
+      <w:pPr>
+        <w:pStyle w:val="ListParagraph"/>
+      </w:pPr>
+    </w:p>
+    <w:p>
+      <w:pPr>
+        <w:ind w:left="360"/>
+      </w:pPr>
+    </w:p>
+    <w:p>
+      <w:pPr>
+        <w:ind w:left="360"/>
+      </w:pPr>
+    </w:p>
+    <w:p>
+      <w:pPr>
+        <w:ind w:left="360"/>
+      </w:pPr>
+    </w:p>
+    <w:p>
+      <w:pPr>
+        <w:ind w:left="360"/>
+      </w:pPr>
+    </w:p>
+    <w:p>
+      <w:pPr>
+        <w:ind w:left="360"/>
+      </w:pPr>
+    </w:p>
+    <w:p>
+      <w:pPr>
+        <w:ind w:left="360"/>
+      </w:pPr>
+    </w:p>
+    <w:p>
+      <w:pPr>
+        <w:ind w:left="360"/>
+      </w:pPr>
+    </w:p>
+    <w:p>
+      <w:pPr>
+        <w:ind w:left="360"/>
+      </w:pPr>
+    </w:p>
+    <w:p>
+      <w:pPr>
+        <w:ind w:left="360"/>
+      </w:pPr>
+    </w:p>
+    <w:p>
+      <w:pPr>
+        <w:ind w:left="360"/>
+      </w:pPr>
+    </w:p>
+    <w:p>
+      <w:pPr>
+        <w:ind w:left="360"/>
+      </w:pPr>
+    </w:p>
+    <w:p/>
     <w:p/>
     <w:p/>
     <w:sectPr>
@@ -1439,9 +2976,461 @@
     </w:lvl>
   </w:abstractNum>
   <w:abstractNum w:abstractNumId="3" w15:restartNumberingAfterBreak="0">
+    <w:nsid w:val="07EB7320"/>
+    <w:multiLevelType w:val="hybridMultilevel"/>
+    <w:tmpl w:val="D0CCA24E"/>
+    <w:lvl w:ilvl="0" w:tplc="0409000B">
+      <w:start w:val="1"/>
+      <w:numFmt w:val="bullet"/>
+      <w:lvlText w:val=""/>
+      <w:lvlJc w:val="left"/>
+      <w:pPr>
+        <w:ind w:left="720" w:hanging="360"/>
+      </w:pPr>
+      <w:rPr>
+        <w:rFonts w:ascii="Wingdings" w:hAnsi="Wingdings" w:hint="default"/>
+      </w:rPr>
+    </w:lvl>
+    <w:lvl w:ilvl="1" w:tplc="04090003" w:tentative="1">
+      <w:start w:val="1"/>
+      <w:numFmt w:val="bullet"/>
+      <w:lvlText w:val="o"/>
+      <w:lvlJc w:val="left"/>
+      <w:pPr>
+        <w:ind w:left="1440" w:hanging="360"/>
+      </w:pPr>
+      <w:rPr>
+        <w:rFonts w:ascii="Courier New" w:hAnsi="Courier New" w:cs="Courier New" w:hint="default"/>
+      </w:rPr>
+    </w:lvl>
+    <w:lvl w:ilvl="2" w:tplc="04090005" w:tentative="1">
+      <w:start w:val="1"/>
+      <w:numFmt w:val="bullet"/>
+      <w:lvlText w:val=""/>
+      <w:lvlJc w:val="left"/>
+      <w:pPr>
+        <w:ind w:left="2160" w:hanging="360"/>
+      </w:pPr>
+      <w:rPr>
+        <w:rFonts w:ascii="Wingdings" w:hAnsi="Wingdings" w:hint="default"/>
+      </w:rPr>
+    </w:lvl>
+    <w:lvl w:ilvl="3" w:tplc="04090001" w:tentative="1">
+      <w:start w:val="1"/>
+      <w:numFmt w:val="bullet"/>
+      <w:lvlText w:val=""/>
+      <w:lvlJc w:val="left"/>
+      <w:pPr>
+        <w:ind w:left="2880" w:hanging="360"/>
+      </w:pPr>
+      <w:rPr>
+        <w:rFonts w:ascii="Symbol" w:hAnsi="Symbol" w:hint="default"/>
+      </w:rPr>
+    </w:lvl>
+    <w:lvl w:ilvl="4" w:tplc="04090003" w:tentative="1">
+      <w:start w:val="1"/>
+      <w:numFmt w:val="bullet"/>
+      <w:lvlText w:val="o"/>
+      <w:lvlJc w:val="left"/>
+      <w:pPr>
+        <w:ind w:left="3600" w:hanging="360"/>
+      </w:pPr>
+      <w:rPr>
+        <w:rFonts w:ascii="Courier New" w:hAnsi="Courier New" w:cs="Courier New" w:hint="default"/>
+      </w:rPr>
+    </w:lvl>
+    <w:lvl w:ilvl="5" w:tplc="04090005" w:tentative="1">
+      <w:start w:val="1"/>
+      <w:numFmt w:val="bullet"/>
+      <w:lvlText w:val=""/>
+      <w:lvlJc w:val="left"/>
+      <w:pPr>
+        <w:ind w:left="4320" w:hanging="360"/>
+      </w:pPr>
+      <w:rPr>
+        <w:rFonts w:ascii="Wingdings" w:hAnsi="Wingdings" w:hint="default"/>
+      </w:rPr>
+    </w:lvl>
+    <w:lvl w:ilvl="6" w:tplc="04090001" w:tentative="1">
+      <w:start w:val="1"/>
+      <w:numFmt w:val="bullet"/>
+      <w:lvlText w:val=""/>
+      <w:lvlJc w:val="left"/>
+      <w:pPr>
+        <w:ind w:left="5040" w:hanging="360"/>
+      </w:pPr>
+      <w:rPr>
+        <w:rFonts w:ascii="Symbol" w:hAnsi="Symbol" w:hint="default"/>
+      </w:rPr>
+    </w:lvl>
+    <w:lvl w:ilvl="7" w:tplc="04090003" w:tentative="1">
+      <w:start w:val="1"/>
+      <w:numFmt w:val="bullet"/>
+      <w:lvlText w:val="o"/>
+      <w:lvlJc w:val="left"/>
+      <w:pPr>
+        <w:ind w:left="5760" w:hanging="360"/>
+      </w:pPr>
+      <w:rPr>
+        <w:rFonts w:ascii="Courier New" w:hAnsi="Courier New" w:cs="Courier New" w:hint="default"/>
+      </w:rPr>
+    </w:lvl>
+    <w:lvl w:ilvl="8" w:tplc="04090005" w:tentative="1">
+      <w:start w:val="1"/>
+      <w:numFmt w:val="bullet"/>
+      <w:lvlText w:val=""/>
+      <w:lvlJc w:val="left"/>
+      <w:pPr>
+        <w:ind w:left="6480" w:hanging="360"/>
+      </w:pPr>
+      <w:rPr>
+        <w:rFonts w:ascii="Wingdings" w:hAnsi="Wingdings" w:hint="default"/>
+      </w:rPr>
+    </w:lvl>
+  </w:abstractNum>
+  <w:abstractNum w:abstractNumId="4" w15:restartNumberingAfterBreak="0">
+    <w:nsid w:val="0A2C76A7"/>
+    <w:multiLevelType w:val="hybridMultilevel"/>
+    <w:tmpl w:val="42DA055E"/>
+    <w:lvl w:ilvl="0" w:tplc="0409000B">
+      <w:start w:val="1"/>
+      <w:numFmt w:val="bullet"/>
+      <w:lvlText w:val=""/>
+      <w:lvlJc w:val="left"/>
+      <w:pPr>
+        <w:ind w:left="720" w:hanging="360"/>
+      </w:pPr>
+      <w:rPr>
+        <w:rFonts w:ascii="Wingdings" w:hAnsi="Wingdings" w:hint="default"/>
+      </w:rPr>
+    </w:lvl>
+    <w:lvl w:ilvl="1" w:tplc="04090003" w:tentative="1">
+      <w:start w:val="1"/>
+      <w:numFmt w:val="bullet"/>
+      <w:lvlText w:val="o"/>
+      <w:lvlJc w:val="left"/>
+      <w:pPr>
+        <w:ind w:left="1440" w:hanging="360"/>
+      </w:pPr>
+      <w:rPr>
+        <w:rFonts w:ascii="Courier New" w:hAnsi="Courier New" w:cs="Courier New" w:hint="default"/>
+      </w:rPr>
+    </w:lvl>
+    <w:lvl w:ilvl="2" w:tplc="04090005" w:tentative="1">
+      <w:start w:val="1"/>
+      <w:numFmt w:val="bullet"/>
+      <w:lvlText w:val=""/>
+      <w:lvlJc w:val="left"/>
+      <w:pPr>
+        <w:ind w:left="2160" w:hanging="360"/>
+      </w:pPr>
+      <w:rPr>
+        <w:rFonts w:ascii="Wingdings" w:hAnsi="Wingdings" w:hint="default"/>
+      </w:rPr>
+    </w:lvl>
+    <w:lvl w:ilvl="3" w:tplc="04090001" w:tentative="1">
+      <w:start w:val="1"/>
+      <w:numFmt w:val="bullet"/>
+      <w:lvlText w:val=""/>
+      <w:lvlJc w:val="left"/>
+      <w:pPr>
+        <w:ind w:left="2880" w:hanging="360"/>
+      </w:pPr>
+      <w:rPr>
+        <w:rFonts w:ascii="Symbol" w:hAnsi="Symbol" w:hint="default"/>
+      </w:rPr>
+    </w:lvl>
+    <w:lvl w:ilvl="4" w:tplc="04090003" w:tentative="1">
+      <w:start w:val="1"/>
+      <w:numFmt w:val="bullet"/>
+      <w:lvlText w:val="o"/>
+      <w:lvlJc w:val="left"/>
+      <w:pPr>
+        <w:ind w:left="3600" w:hanging="360"/>
+      </w:pPr>
+      <w:rPr>
+        <w:rFonts w:ascii="Courier New" w:hAnsi="Courier New" w:cs="Courier New" w:hint="default"/>
+      </w:rPr>
+    </w:lvl>
+    <w:lvl w:ilvl="5" w:tplc="04090005" w:tentative="1">
+      <w:start w:val="1"/>
+      <w:numFmt w:val="bullet"/>
+      <w:lvlText w:val=""/>
+      <w:lvlJc w:val="left"/>
+      <w:pPr>
+        <w:ind w:left="4320" w:hanging="360"/>
+      </w:pPr>
+      <w:rPr>
+        <w:rFonts w:ascii="Wingdings" w:hAnsi="Wingdings" w:hint="default"/>
+      </w:rPr>
+    </w:lvl>
+    <w:lvl w:ilvl="6" w:tplc="04090001" w:tentative="1">
+      <w:start w:val="1"/>
+      <w:numFmt w:val="bullet"/>
+      <w:lvlText w:val=""/>
+      <w:lvlJc w:val="left"/>
+      <w:pPr>
+        <w:ind w:left="5040" w:hanging="360"/>
+      </w:pPr>
+      <w:rPr>
+        <w:rFonts w:ascii="Symbol" w:hAnsi="Symbol" w:hint="default"/>
+      </w:rPr>
+    </w:lvl>
+    <w:lvl w:ilvl="7" w:tplc="04090003" w:tentative="1">
+      <w:start w:val="1"/>
+      <w:numFmt w:val="bullet"/>
+      <w:lvlText w:val="o"/>
+      <w:lvlJc w:val="left"/>
+      <w:pPr>
+        <w:ind w:left="5760" w:hanging="360"/>
+      </w:pPr>
+      <w:rPr>
+        <w:rFonts w:ascii="Courier New" w:hAnsi="Courier New" w:cs="Courier New" w:hint="default"/>
+      </w:rPr>
+    </w:lvl>
+    <w:lvl w:ilvl="8" w:tplc="04090005" w:tentative="1">
+      <w:start w:val="1"/>
+      <w:numFmt w:val="bullet"/>
+      <w:lvlText w:val=""/>
+      <w:lvlJc w:val="left"/>
+      <w:pPr>
+        <w:ind w:left="6480" w:hanging="360"/>
+      </w:pPr>
+      <w:rPr>
+        <w:rFonts w:ascii="Wingdings" w:hAnsi="Wingdings" w:hint="default"/>
+      </w:rPr>
+    </w:lvl>
+  </w:abstractNum>
+  <w:abstractNum w:abstractNumId="5" w15:restartNumberingAfterBreak="0">
+    <w:nsid w:val="0B416752"/>
+    <w:multiLevelType w:val="hybridMultilevel"/>
+    <w:tmpl w:val="34806988"/>
+    <w:lvl w:ilvl="0" w:tplc="0409000B">
+      <w:start w:val="1"/>
+      <w:numFmt w:val="bullet"/>
+      <w:lvlText w:val=""/>
+      <w:lvlJc w:val="left"/>
+      <w:pPr>
+        <w:ind w:left="861" w:hanging="360"/>
+      </w:pPr>
+      <w:rPr>
+        <w:rFonts w:ascii="Wingdings" w:hAnsi="Wingdings" w:hint="default"/>
+      </w:rPr>
+    </w:lvl>
+    <w:lvl w:ilvl="1" w:tplc="04090003" w:tentative="1">
+      <w:start w:val="1"/>
+      <w:numFmt w:val="bullet"/>
+      <w:lvlText w:val="o"/>
+      <w:lvlJc w:val="left"/>
+      <w:pPr>
+        <w:ind w:left="1581" w:hanging="360"/>
+      </w:pPr>
+      <w:rPr>
+        <w:rFonts w:ascii="Courier New" w:hAnsi="Courier New" w:cs="Courier New" w:hint="default"/>
+      </w:rPr>
+    </w:lvl>
+    <w:lvl w:ilvl="2" w:tplc="04090005" w:tentative="1">
+      <w:start w:val="1"/>
+      <w:numFmt w:val="bullet"/>
+      <w:lvlText w:val=""/>
+      <w:lvlJc w:val="left"/>
+      <w:pPr>
+        <w:ind w:left="2301" w:hanging="360"/>
+      </w:pPr>
+      <w:rPr>
+        <w:rFonts w:ascii="Wingdings" w:hAnsi="Wingdings" w:hint="default"/>
+      </w:rPr>
+    </w:lvl>
+    <w:lvl w:ilvl="3" w:tplc="04090001" w:tentative="1">
+      <w:start w:val="1"/>
+      <w:numFmt w:val="bullet"/>
+      <w:lvlText w:val=""/>
+      <w:lvlJc w:val="left"/>
+      <w:pPr>
+        <w:ind w:left="3021" w:hanging="360"/>
+      </w:pPr>
+      <w:rPr>
+        <w:rFonts w:ascii="Symbol" w:hAnsi="Symbol" w:hint="default"/>
+      </w:rPr>
+    </w:lvl>
+    <w:lvl w:ilvl="4" w:tplc="04090003" w:tentative="1">
+      <w:start w:val="1"/>
+      <w:numFmt w:val="bullet"/>
+      <w:lvlText w:val="o"/>
+      <w:lvlJc w:val="left"/>
+      <w:pPr>
+        <w:ind w:left="3741" w:hanging="360"/>
+      </w:pPr>
+      <w:rPr>
+        <w:rFonts w:ascii="Courier New" w:hAnsi="Courier New" w:cs="Courier New" w:hint="default"/>
+      </w:rPr>
+    </w:lvl>
+    <w:lvl w:ilvl="5" w:tplc="04090005" w:tentative="1">
+      <w:start w:val="1"/>
+      <w:numFmt w:val="bullet"/>
+      <w:lvlText w:val=""/>
+      <w:lvlJc w:val="left"/>
+      <w:pPr>
+        <w:ind w:left="4461" w:hanging="360"/>
+      </w:pPr>
+      <w:rPr>
+        <w:rFonts w:ascii="Wingdings" w:hAnsi="Wingdings" w:hint="default"/>
+      </w:rPr>
+    </w:lvl>
+    <w:lvl w:ilvl="6" w:tplc="04090001" w:tentative="1">
+      <w:start w:val="1"/>
+      <w:numFmt w:val="bullet"/>
+      <w:lvlText w:val=""/>
+      <w:lvlJc w:val="left"/>
+      <w:pPr>
+        <w:ind w:left="5181" w:hanging="360"/>
+      </w:pPr>
+      <w:rPr>
+        <w:rFonts w:ascii="Symbol" w:hAnsi="Symbol" w:hint="default"/>
+      </w:rPr>
+    </w:lvl>
+    <w:lvl w:ilvl="7" w:tplc="04090003" w:tentative="1">
+      <w:start w:val="1"/>
+      <w:numFmt w:val="bullet"/>
+      <w:lvlText w:val="o"/>
+      <w:lvlJc w:val="left"/>
+      <w:pPr>
+        <w:ind w:left="5901" w:hanging="360"/>
+      </w:pPr>
+      <w:rPr>
+        <w:rFonts w:ascii="Courier New" w:hAnsi="Courier New" w:cs="Courier New" w:hint="default"/>
+      </w:rPr>
+    </w:lvl>
+    <w:lvl w:ilvl="8" w:tplc="04090005" w:tentative="1">
+      <w:start w:val="1"/>
+      <w:numFmt w:val="bullet"/>
+      <w:lvlText w:val=""/>
+      <w:lvlJc w:val="left"/>
+      <w:pPr>
+        <w:ind w:left="6621" w:hanging="360"/>
+      </w:pPr>
+      <w:rPr>
+        <w:rFonts w:ascii="Wingdings" w:hAnsi="Wingdings" w:hint="default"/>
+      </w:rPr>
+    </w:lvl>
+  </w:abstractNum>
+  <w:abstractNum w:abstractNumId="6" w15:restartNumberingAfterBreak="0">
+    <w:nsid w:val="10A24218"/>
+    <w:multiLevelType w:val="hybridMultilevel"/>
+    <w:tmpl w:val="A5AA061A"/>
+    <w:lvl w:ilvl="0" w:tplc="04090001">
+      <w:start w:val="1"/>
+      <w:numFmt w:val="bullet"/>
+      <w:lvlText w:val=""/>
+      <w:lvlJc w:val="left"/>
+      <w:pPr>
+        <w:ind w:left="720" w:hanging="360"/>
+      </w:pPr>
+      <w:rPr>
+        <w:rFonts w:ascii="Symbol" w:hAnsi="Symbol" w:hint="default"/>
+      </w:rPr>
+    </w:lvl>
+    <w:lvl w:ilvl="1" w:tplc="04090003" w:tentative="1">
+      <w:start w:val="1"/>
+      <w:numFmt w:val="bullet"/>
+      <w:lvlText w:val="o"/>
+      <w:lvlJc w:val="left"/>
+      <w:pPr>
+        <w:ind w:left="1440" w:hanging="360"/>
+      </w:pPr>
+      <w:rPr>
+        <w:rFonts w:ascii="Courier New" w:hAnsi="Courier New" w:cs="Courier New" w:hint="default"/>
+      </w:rPr>
+    </w:lvl>
+    <w:lvl w:ilvl="2" w:tplc="04090005" w:tentative="1">
+      <w:start w:val="1"/>
+      <w:numFmt w:val="bullet"/>
+      <w:lvlText w:val=""/>
+      <w:lvlJc w:val="left"/>
+      <w:pPr>
+        <w:ind w:left="2160" w:hanging="360"/>
+      </w:pPr>
+      <w:rPr>
+        <w:rFonts w:ascii="Wingdings" w:hAnsi="Wingdings" w:hint="default"/>
+      </w:rPr>
+    </w:lvl>
+    <w:lvl w:ilvl="3" w:tplc="04090001" w:tentative="1">
+      <w:start w:val="1"/>
+      <w:numFmt w:val="bullet"/>
+      <w:lvlText w:val=""/>
+      <w:lvlJc w:val="left"/>
+      <w:pPr>
+        <w:ind w:left="2880" w:hanging="360"/>
+      </w:pPr>
+      <w:rPr>
+        <w:rFonts w:ascii="Symbol" w:hAnsi="Symbol" w:hint="default"/>
+      </w:rPr>
+    </w:lvl>
+    <w:lvl w:ilvl="4" w:tplc="04090003" w:tentative="1">
+      <w:start w:val="1"/>
+      <w:numFmt w:val="bullet"/>
+      <w:lvlText w:val="o"/>
+      <w:lvlJc w:val="left"/>
+      <w:pPr>
+        <w:ind w:left="3600" w:hanging="360"/>
+      </w:pPr>
+      <w:rPr>
+        <w:rFonts w:ascii="Courier New" w:hAnsi="Courier New" w:cs="Courier New" w:hint="default"/>
+      </w:rPr>
+    </w:lvl>
+    <w:lvl w:ilvl="5" w:tplc="04090005" w:tentative="1">
+      <w:start w:val="1"/>
+      <w:numFmt w:val="bullet"/>
+      <w:lvlText w:val=""/>
+      <w:lvlJc w:val="left"/>
+      <w:pPr>
+        <w:ind w:left="4320" w:hanging="360"/>
+      </w:pPr>
+      <w:rPr>
+        <w:rFonts w:ascii="Wingdings" w:hAnsi="Wingdings" w:hint="default"/>
+      </w:rPr>
+    </w:lvl>
+    <w:lvl w:ilvl="6" w:tplc="04090001" w:tentative="1">
+      <w:start w:val="1"/>
+      <w:numFmt w:val="bullet"/>
+      <w:lvlText w:val=""/>
+      <w:lvlJc w:val="left"/>
+      <w:pPr>
+        <w:ind w:left="5040" w:hanging="360"/>
+      </w:pPr>
+      <w:rPr>
+        <w:rFonts w:ascii="Symbol" w:hAnsi="Symbol" w:hint="default"/>
+      </w:rPr>
+    </w:lvl>
+    <w:lvl w:ilvl="7" w:tplc="04090003" w:tentative="1">
+      <w:start w:val="1"/>
+      <w:numFmt w:val="bullet"/>
+      <w:lvlText w:val="o"/>
+      <w:lvlJc w:val="left"/>
+      <w:pPr>
+        <w:ind w:left="5760" w:hanging="360"/>
+      </w:pPr>
+      <w:rPr>
+        <w:rFonts w:ascii="Courier New" w:hAnsi="Courier New" w:cs="Courier New" w:hint="default"/>
+      </w:rPr>
+    </w:lvl>
+    <w:lvl w:ilvl="8" w:tplc="04090005" w:tentative="1">
+      <w:start w:val="1"/>
+      <w:numFmt w:val="bullet"/>
+      <w:lvlText w:val=""/>
+      <w:lvlJc w:val="left"/>
+      <w:pPr>
+        <w:ind w:left="6480" w:hanging="360"/>
+      </w:pPr>
+      <w:rPr>
+        <w:rFonts w:ascii="Wingdings" w:hAnsi="Wingdings" w:hint="default"/>
+      </w:rPr>
+    </w:lvl>
+  </w:abstractNum>
+  <w:abstractNum w:abstractNumId="7" w15:restartNumberingAfterBreak="0">
     <w:nsid w:val="1F5A7B59"/>
     <w:multiLevelType w:val="hybridMultilevel"/>
-    <w:tmpl w:val="AAA0317C"/>
+    <w:tmpl w:val="93247150"/>
     <w:lvl w:ilvl="0" w:tplc="04090001">
       <w:start w:val="1"/>
       <w:numFmt w:val="bullet"/>
@@ -1551,7 +3540,206 @@
       </w:rPr>
     </w:lvl>
   </w:abstractNum>
-  <w:abstractNum w:abstractNumId="4" w15:restartNumberingAfterBreak="0">
+  <w:abstractNum w:abstractNumId="8" w15:restartNumberingAfterBreak="0">
+    <w:nsid w:val="2802056D"/>
+    <w:multiLevelType w:val="hybridMultilevel"/>
+    <w:tmpl w:val="CA20E47C"/>
+    <w:lvl w:ilvl="0" w:tplc="0409000F">
+      <w:start w:val="1"/>
+      <w:numFmt w:val="decimal"/>
+      <w:lvlText w:val="%1."/>
+      <w:lvlJc w:val="left"/>
+      <w:pPr>
+        <w:ind w:left="1440" w:hanging="360"/>
+      </w:pPr>
+    </w:lvl>
+    <w:lvl w:ilvl="1" w:tplc="04090019" w:tentative="1">
+      <w:start w:val="1"/>
+      <w:numFmt w:val="lowerLetter"/>
+      <w:lvlText w:val="%2."/>
+      <w:lvlJc w:val="left"/>
+      <w:pPr>
+        <w:ind w:left="2160" w:hanging="360"/>
+      </w:pPr>
+    </w:lvl>
+    <w:lvl w:ilvl="2" w:tplc="0409001B" w:tentative="1">
+      <w:start w:val="1"/>
+      <w:numFmt w:val="lowerRoman"/>
+      <w:lvlText w:val="%3."/>
+      <w:lvlJc w:val="right"/>
+      <w:pPr>
+        <w:ind w:left="2880" w:hanging="180"/>
+      </w:pPr>
+    </w:lvl>
+    <w:lvl w:ilvl="3" w:tplc="0409000F" w:tentative="1">
+      <w:start w:val="1"/>
+      <w:numFmt w:val="decimal"/>
+      <w:lvlText w:val="%4."/>
+      <w:lvlJc w:val="left"/>
+      <w:pPr>
+        <w:ind w:left="3600" w:hanging="360"/>
+      </w:pPr>
+    </w:lvl>
+    <w:lvl w:ilvl="4" w:tplc="04090019" w:tentative="1">
+      <w:start w:val="1"/>
+      <w:numFmt w:val="lowerLetter"/>
+      <w:lvlText w:val="%5."/>
+      <w:lvlJc w:val="left"/>
+      <w:pPr>
+        <w:ind w:left="4320" w:hanging="360"/>
+      </w:pPr>
+    </w:lvl>
+    <w:lvl w:ilvl="5" w:tplc="0409001B" w:tentative="1">
+      <w:start w:val="1"/>
+      <w:numFmt w:val="lowerRoman"/>
+      <w:lvlText w:val="%6."/>
+      <w:lvlJc w:val="right"/>
+      <w:pPr>
+        <w:ind w:left="5040" w:hanging="180"/>
+      </w:pPr>
+    </w:lvl>
+    <w:lvl w:ilvl="6" w:tplc="0409000F" w:tentative="1">
+      <w:start w:val="1"/>
+      <w:numFmt w:val="decimal"/>
+      <w:lvlText w:val="%7."/>
+      <w:lvlJc w:val="left"/>
+      <w:pPr>
+        <w:ind w:left="5760" w:hanging="360"/>
+      </w:pPr>
+    </w:lvl>
+    <w:lvl w:ilvl="7" w:tplc="04090019" w:tentative="1">
+      <w:start w:val="1"/>
+      <w:numFmt w:val="lowerLetter"/>
+      <w:lvlText w:val="%8."/>
+      <w:lvlJc w:val="left"/>
+      <w:pPr>
+        <w:ind w:left="6480" w:hanging="360"/>
+      </w:pPr>
+    </w:lvl>
+    <w:lvl w:ilvl="8" w:tplc="0409001B" w:tentative="1">
+      <w:start w:val="1"/>
+      <w:numFmt w:val="lowerRoman"/>
+      <w:lvlText w:val="%9."/>
+      <w:lvlJc w:val="right"/>
+      <w:pPr>
+        <w:ind w:left="7200" w:hanging="180"/>
+      </w:pPr>
+    </w:lvl>
+  </w:abstractNum>
+  <w:abstractNum w:abstractNumId="9" w15:restartNumberingAfterBreak="0">
+    <w:nsid w:val="2C27104E"/>
+    <w:multiLevelType w:val="hybridMultilevel"/>
+    <w:tmpl w:val="5240C2A4"/>
+    <w:lvl w:ilvl="0" w:tplc="04090001">
+      <w:start w:val="1"/>
+      <w:numFmt w:val="bullet"/>
+      <w:lvlText w:val=""/>
+      <w:lvlJc w:val="left"/>
+      <w:pPr>
+        <w:ind w:left="1080" w:hanging="360"/>
+      </w:pPr>
+      <w:rPr>
+        <w:rFonts w:ascii="Symbol" w:hAnsi="Symbol" w:hint="default"/>
+      </w:rPr>
+    </w:lvl>
+    <w:lvl w:ilvl="1" w:tplc="04090003" w:tentative="1">
+      <w:start w:val="1"/>
+      <w:numFmt w:val="bullet"/>
+      <w:lvlText w:val="o"/>
+      <w:lvlJc w:val="left"/>
+      <w:pPr>
+        <w:ind w:left="1800" w:hanging="360"/>
+      </w:pPr>
+      <w:rPr>
+        <w:rFonts w:ascii="Courier New" w:hAnsi="Courier New" w:cs="Courier New" w:hint="default"/>
+      </w:rPr>
+    </w:lvl>
+    <w:lvl w:ilvl="2" w:tplc="04090005" w:tentative="1">
+      <w:start w:val="1"/>
+      <w:numFmt w:val="bullet"/>
+      <w:lvlText w:val=""/>
+      <w:lvlJc w:val="left"/>
+      <w:pPr>
+        <w:ind w:left="2520" w:hanging="360"/>
+      </w:pPr>
+      <w:rPr>
+        <w:rFonts w:ascii="Wingdings" w:hAnsi="Wingdings" w:hint="default"/>
+      </w:rPr>
+    </w:lvl>
+    <w:lvl w:ilvl="3" w:tplc="04090001" w:tentative="1">
+      <w:start w:val="1"/>
+      <w:numFmt w:val="bullet"/>
+      <w:lvlText w:val=""/>
+      <w:lvlJc w:val="left"/>
+      <w:pPr>
+        <w:ind w:left="3240" w:hanging="360"/>
+      </w:pPr>
+      <w:rPr>
+        <w:rFonts w:ascii="Symbol" w:hAnsi="Symbol" w:hint="default"/>
+      </w:rPr>
+    </w:lvl>
+    <w:lvl w:ilvl="4" w:tplc="04090003" w:tentative="1">
+      <w:start w:val="1"/>
+      <w:numFmt w:val="bullet"/>
+      <w:lvlText w:val="o"/>
+      <w:lvlJc w:val="left"/>
+      <w:pPr>
+        <w:ind w:left="3960" w:hanging="360"/>
+      </w:pPr>
+      <w:rPr>
+        <w:rFonts w:ascii="Courier New" w:hAnsi="Courier New" w:cs="Courier New" w:hint="default"/>
+      </w:rPr>
+    </w:lvl>
+    <w:lvl w:ilvl="5" w:tplc="04090005" w:tentative="1">
+      <w:start w:val="1"/>
+      <w:numFmt w:val="bullet"/>
+      <w:lvlText w:val=""/>
+      <w:lvlJc w:val="left"/>
+      <w:pPr>
+        <w:ind w:left="4680" w:hanging="360"/>
+      </w:pPr>
+      <w:rPr>
+        <w:rFonts w:ascii="Wingdings" w:hAnsi="Wingdings" w:hint="default"/>
+      </w:rPr>
+    </w:lvl>
+    <w:lvl w:ilvl="6" w:tplc="04090001" w:tentative="1">
+      <w:start w:val="1"/>
+      <w:numFmt w:val="bullet"/>
+      <w:lvlText w:val=""/>
+      <w:lvlJc w:val="left"/>
+      <w:pPr>
+        <w:ind w:left="5400" w:hanging="360"/>
+      </w:pPr>
+      <w:rPr>
+        <w:rFonts w:ascii="Symbol" w:hAnsi="Symbol" w:hint="default"/>
+      </w:rPr>
+    </w:lvl>
+    <w:lvl w:ilvl="7" w:tplc="04090003" w:tentative="1">
+      <w:start w:val="1"/>
+      <w:numFmt w:val="bullet"/>
+      <w:lvlText w:val="o"/>
+      <w:lvlJc w:val="left"/>
+      <w:pPr>
+        <w:ind w:left="6120" w:hanging="360"/>
+      </w:pPr>
+      <w:rPr>
+        <w:rFonts w:ascii="Courier New" w:hAnsi="Courier New" w:cs="Courier New" w:hint="default"/>
+      </w:rPr>
+    </w:lvl>
+    <w:lvl w:ilvl="8" w:tplc="04090005" w:tentative="1">
+      <w:start w:val="1"/>
+      <w:numFmt w:val="bullet"/>
+      <w:lvlText w:val=""/>
+      <w:lvlJc w:val="left"/>
+      <w:pPr>
+        <w:ind w:left="6840" w:hanging="360"/>
+      </w:pPr>
+      <w:rPr>
+        <w:rFonts w:ascii="Wingdings" w:hAnsi="Wingdings" w:hint="default"/>
+      </w:rPr>
+    </w:lvl>
+  </w:abstractNum>
+  <w:abstractNum w:abstractNumId="10" w15:restartNumberingAfterBreak="0">
     <w:nsid w:val="32715B99"/>
     <w:multiLevelType w:val="hybridMultilevel"/>
     <w:tmpl w:val="AED4672C"/>
@@ -1664,7 +3852,7 @@
       </w:rPr>
     </w:lvl>
   </w:abstractNum>
-  <w:abstractNum w:abstractNumId="5" w15:restartNumberingAfterBreak="0">
+  <w:abstractNum w:abstractNumId="11" w15:restartNumberingAfterBreak="0">
     <w:nsid w:val="3F3341D6"/>
     <w:multiLevelType w:val="hybridMultilevel"/>
     <w:tmpl w:val="BD005374"/>
@@ -1777,7 +3965,120 @@
       </w:rPr>
     </w:lvl>
   </w:abstractNum>
-  <w:abstractNum w:abstractNumId="6" w15:restartNumberingAfterBreak="0">
+  <w:abstractNum w:abstractNumId="12" w15:restartNumberingAfterBreak="0">
+    <w:nsid w:val="58685585"/>
+    <w:multiLevelType w:val="hybridMultilevel"/>
+    <w:tmpl w:val="DDD00ADA"/>
+    <w:lvl w:ilvl="0" w:tplc="04090001">
+      <w:start w:val="1"/>
+      <w:numFmt w:val="bullet"/>
+      <w:lvlText w:val=""/>
+      <w:lvlJc w:val="left"/>
+      <w:pPr>
+        <w:ind w:left="1581" w:hanging="360"/>
+      </w:pPr>
+      <w:rPr>
+        <w:rFonts w:ascii="Symbol" w:hAnsi="Symbol" w:hint="default"/>
+      </w:rPr>
+    </w:lvl>
+    <w:lvl w:ilvl="1" w:tplc="04090003" w:tentative="1">
+      <w:start w:val="1"/>
+      <w:numFmt w:val="bullet"/>
+      <w:lvlText w:val="o"/>
+      <w:lvlJc w:val="left"/>
+      <w:pPr>
+        <w:ind w:left="2301" w:hanging="360"/>
+      </w:pPr>
+      <w:rPr>
+        <w:rFonts w:ascii="Courier New" w:hAnsi="Courier New" w:cs="Courier New" w:hint="default"/>
+      </w:rPr>
+    </w:lvl>
+    <w:lvl w:ilvl="2" w:tplc="04090005" w:tentative="1">
+      <w:start w:val="1"/>
+      <w:numFmt w:val="bullet"/>
+      <w:lvlText w:val=""/>
+      <w:lvlJc w:val="left"/>
+      <w:pPr>
+        <w:ind w:left="3021" w:hanging="360"/>
+      </w:pPr>
+      <w:rPr>
+        <w:rFonts w:ascii="Wingdings" w:hAnsi="Wingdings" w:hint="default"/>
+      </w:rPr>
+    </w:lvl>
+    <w:lvl w:ilvl="3" w:tplc="04090001" w:tentative="1">
+      <w:start w:val="1"/>
+      <w:numFmt w:val="bullet"/>
+      <w:lvlText w:val=""/>
+      <w:lvlJc w:val="left"/>
+      <w:pPr>
+        <w:ind w:left="3741" w:hanging="360"/>
+      </w:pPr>
+      <w:rPr>
+        <w:rFonts w:ascii="Symbol" w:hAnsi="Symbol" w:hint="default"/>
+      </w:rPr>
+    </w:lvl>
+    <w:lvl w:ilvl="4" w:tplc="04090003" w:tentative="1">
+      <w:start w:val="1"/>
+      <w:numFmt w:val="bullet"/>
+      <w:lvlText w:val="o"/>
+      <w:lvlJc w:val="left"/>
+      <w:pPr>
+        <w:ind w:left="4461" w:hanging="360"/>
+      </w:pPr>
+      <w:rPr>
+        <w:rFonts w:ascii="Courier New" w:hAnsi="Courier New" w:cs="Courier New" w:hint="default"/>
+      </w:rPr>
+    </w:lvl>
+    <w:lvl w:ilvl="5" w:tplc="04090005" w:tentative="1">
+      <w:start w:val="1"/>
+      <w:numFmt w:val="bullet"/>
+      <w:lvlText w:val=""/>
+      <w:lvlJc w:val="left"/>
+      <w:pPr>
+        <w:ind w:left="5181" w:hanging="360"/>
+      </w:pPr>
+      <w:rPr>
+        <w:rFonts w:ascii="Wingdings" w:hAnsi="Wingdings" w:hint="default"/>
+      </w:rPr>
+    </w:lvl>
+    <w:lvl w:ilvl="6" w:tplc="04090001" w:tentative="1">
+      <w:start w:val="1"/>
+      <w:numFmt w:val="bullet"/>
+      <w:lvlText w:val=""/>
+      <w:lvlJc w:val="left"/>
+      <w:pPr>
+        <w:ind w:left="5901" w:hanging="360"/>
+      </w:pPr>
+      <w:rPr>
+        <w:rFonts w:ascii="Symbol" w:hAnsi="Symbol" w:hint="default"/>
+      </w:rPr>
+    </w:lvl>
+    <w:lvl w:ilvl="7" w:tplc="04090003" w:tentative="1">
+      <w:start w:val="1"/>
+      <w:numFmt w:val="bullet"/>
+      <w:lvlText w:val="o"/>
+      <w:lvlJc w:val="left"/>
+      <w:pPr>
+        <w:ind w:left="6621" w:hanging="360"/>
+      </w:pPr>
+      <w:rPr>
+        <w:rFonts w:ascii="Courier New" w:hAnsi="Courier New" w:cs="Courier New" w:hint="default"/>
+      </w:rPr>
+    </w:lvl>
+    <w:lvl w:ilvl="8" w:tplc="04090005" w:tentative="1">
+      <w:start w:val="1"/>
+      <w:numFmt w:val="bullet"/>
+      <w:lvlText w:val=""/>
+      <w:lvlJc w:val="left"/>
+      <w:pPr>
+        <w:ind w:left="7341" w:hanging="360"/>
+      </w:pPr>
+      <w:rPr>
+        <w:rFonts w:ascii="Wingdings" w:hAnsi="Wingdings" w:hint="default"/>
+      </w:rPr>
+    </w:lvl>
+  </w:abstractNum>
+  <w:abstractNum w:abstractNumId="13" w15:restartNumberingAfterBreak="0">
     <w:nsid w:val="5A1B7772"/>
     <w:multiLevelType w:val="hybridMultilevel"/>
     <w:tmpl w:val="6044A52A"/>
@@ -1890,7 +4191,120 @@
       </w:rPr>
     </w:lvl>
   </w:abstractNum>
-  <w:abstractNum w:abstractNumId="7" w15:restartNumberingAfterBreak="0">
+  <w:abstractNum w:abstractNumId="14" w15:restartNumberingAfterBreak="0">
+    <w:nsid w:val="5F760BB0"/>
+    <w:multiLevelType w:val="hybridMultilevel"/>
+    <w:tmpl w:val="D98C6856"/>
+    <w:lvl w:ilvl="0" w:tplc="04090001">
+      <w:start w:val="1"/>
+      <w:numFmt w:val="bullet"/>
+      <w:lvlText w:val=""/>
+      <w:lvlJc w:val="left"/>
+      <w:pPr>
+        <w:ind w:left="1581" w:hanging="360"/>
+      </w:pPr>
+      <w:rPr>
+        <w:rFonts w:ascii="Symbol" w:hAnsi="Symbol" w:hint="default"/>
+      </w:rPr>
+    </w:lvl>
+    <w:lvl w:ilvl="1" w:tplc="04090003" w:tentative="1">
+      <w:start w:val="1"/>
+      <w:numFmt w:val="bullet"/>
+      <w:lvlText w:val="o"/>
+      <w:lvlJc w:val="left"/>
+      <w:pPr>
+        <w:ind w:left="2301" w:hanging="360"/>
+      </w:pPr>
+      <w:rPr>
+        <w:rFonts w:ascii="Courier New" w:hAnsi="Courier New" w:cs="Courier New" w:hint="default"/>
+      </w:rPr>
+    </w:lvl>
+    <w:lvl w:ilvl="2" w:tplc="04090005" w:tentative="1">
+      <w:start w:val="1"/>
+      <w:numFmt w:val="bullet"/>
+      <w:lvlText w:val=""/>
+      <w:lvlJc w:val="left"/>
+      <w:pPr>
+        <w:ind w:left="3021" w:hanging="360"/>
+      </w:pPr>
+      <w:rPr>
+        <w:rFonts w:ascii="Wingdings" w:hAnsi="Wingdings" w:hint="default"/>
+      </w:rPr>
+    </w:lvl>
+    <w:lvl w:ilvl="3" w:tplc="04090001" w:tentative="1">
+      <w:start w:val="1"/>
+      <w:numFmt w:val="bullet"/>
+      <w:lvlText w:val=""/>
+      <w:lvlJc w:val="left"/>
+      <w:pPr>
+        <w:ind w:left="3741" w:hanging="360"/>
+      </w:pPr>
+      <w:rPr>
+        <w:rFonts w:ascii="Symbol" w:hAnsi="Symbol" w:hint="default"/>
+      </w:rPr>
+    </w:lvl>
+    <w:lvl w:ilvl="4" w:tplc="04090003" w:tentative="1">
+      <w:start w:val="1"/>
+      <w:numFmt w:val="bullet"/>
+      <w:lvlText w:val="o"/>
+      <w:lvlJc w:val="left"/>
+      <w:pPr>
+        <w:ind w:left="4461" w:hanging="360"/>
+      </w:pPr>
+      <w:rPr>
+        <w:rFonts w:ascii="Courier New" w:hAnsi="Courier New" w:cs="Courier New" w:hint="default"/>
+      </w:rPr>
+    </w:lvl>
+    <w:lvl w:ilvl="5" w:tplc="04090005" w:tentative="1">
+      <w:start w:val="1"/>
+      <w:numFmt w:val="bullet"/>
+      <w:lvlText w:val=""/>
+      <w:lvlJc w:val="left"/>
+      <w:pPr>
+        <w:ind w:left="5181" w:hanging="360"/>
+      </w:pPr>
+      <w:rPr>
+        <w:rFonts w:ascii="Wingdings" w:hAnsi="Wingdings" w:hint="default"/>
+      </w:rPr>
+    </w:lvl>
+    <w:lvl w:ilvl="6" w:tplc="04090001" w:tentative="1">
+      <w:start w:val="1"/>
+      <w:numFmt w:val="bullet"/>
+      <w:lvlText w:val=""/>
+      <w:lvlJc w:val="left"/>
+      <w:pPr>
+        <w:ind w:left="5901" w:hanging="360"/>
+      </w:pPr>
+      <w:rPr>
+        <w:rFonts w:ascii="Symbol" w:hAnsi="Symbol" w:hint="default"/>
+      </w:rPr>
+    </w:lvl>
+    <w:lvl w:ilvl="7" w:tplc="04090003" w:tentative="1">
+      <w:start w:val="1"/>
+      <w:numFmt w:val="bullet"/>
+      <w:lvlText w:val="o"/>
+      <w:lvlJc w:val="left"/>
+      <w:pPr>
+        <w:ind w:left="6621" w:hanging="360"/>
+      </w:pPr>
+      <w:rPr>
+        <w:rFonts w:ascii="Courier New" w:hAnsi="Courier New" w:cs="Courier New" w:hint="default"/>
+      </w:rPr>
+    </w:lvl>
+    <w:lvl w:ilvl="8" w:tplc="04090005" w:tentative="1">
+      <w:start w:val="1"/>
+      <w:numFmt w:val="bullet"/>
+      <w:lvlText w:val=""/>
+      <w:lvlJc w:val="left"/>
+      <w:pPr>
+        <w:ind w:left="7341" w:hanging="360"/>
+      </w:pPr>
+      <w:rPr>
+        <w:rFonts w:ascii="Wingdings" w:hAnsi="Wingdings" w:hint="default"/>
+      </w:rPr>
+    </w:lvl>
+  </w:abstractNum>
+  <w:abstractNum w:abstractNumId="15" w15:restartNumberingAfterBreak="0">
     <w:nsid w:val="6BDF20AC"/>
     <w:multiLevelType w:val="hybridMultilevel"/>
     <w:tmpl w:val="3DE88176"/>
@@ -2003,8 +4417,234 @@
       </w:rPr>
     </w:lvl>
   </w:abstractNum>
+  <w:abstractNum w:abstractNumId="16" w15:restartNumberingAfterBreak="0">
+    <w:nsid w:val="7A392697"/>
+    <w:multiLevelType w:val="hybridMultilevel"/>
+    <w:tmpl w:val="72E412C0"/>
+    <w:lvl w:ilvl="0" w:tplc="04090001">
+      <w:start w:val="1"/>
+      <w:numFmt w:val="bullet"/>
+      <w:lvlText w:val=""/>
+      <w:lvlJc w:val="left"/>
+      <w:pPr>
+        <w:ind w:left="1440" w:hanging="360"/>
+      </w:pPr>
+      <w:rPr>
+        <w:rFonts w:ascii="Symbol" w:hAnsi="Symbol" w:hint="default"/>
+      </w:rPr>
+    </w:lvl>
+    <w:lvl w:ilvl="1" w:tplc="04090003" w:tentative="1">
+      <w:start w:val="1"/>
+      <w:numFmt w:val="bullet"/>
+      <w:lvlText w:val="o"/>
+      <w:lvlJc w:val="left"/>
+      <w:pPr>
+        <w:ind w:left="2160" w:hanging="360"/>
+      </w:pPr>
+      <w:rPr>
+        <w:rFonts w:ascii="Courier New" w:hAnsi="Courier New" w:cs="Courier New" w:hint="default"/>
+      </w:rPr>
+    </w:lvl>
+    <w:lvl w:ilvl="2" w:tplc="04090005" w:tentative="1">
+      <w:start w:val="1"/>
+      <w:numFmt w:val="bullet"/>
+      <w:lvlText w:val=""/>
+      <w:lvlJc w:val="left"/>
+      <w:pPr>
+        <w:ind w:left="2880" w:hanging="360"/>
+      </w:pPr>
+      <w:rPr>
+        <w:rFonts w:ascii="Wingdings" w:hAnsi="Wingdings" w:hint="default"/>
+      </w:rPr>
+    </w:lvl>
+    <w:lvl w:ilvl="3" w:tplc="04090001" w:tentative="1">
+      <w:start w:val="1"/>
+      <w:numFmt w:val="bullet"/>
+      <w:lvlText w:val=""/>
+      <w:lvlJc w:val="left"/>
+      <w:pPr>
+        <w:ind w:left="3600" w:hanging="360"/>
+      </w:pPr>
+      <w:rPr>
+        <w:rFonts w:ascii="Symbol" w:hAnsi="Symbol" w:hint="default"/>
+      </w:rPr>
+    </w:lvl>
+    <w:lvl w:ilvl="4" w:tplc="04090003" w:tentative="1">
+      <w:start w:val="1"/>
+      <w:numFmt w:val="bullet"/>
+      <w:lvlText w:val="o"/>
+      <w:lvlJc w:val="left"/>
+      <w:pPr>
+        <w:ind w:left="4320" w:hanging="360"/>
+      </w:pPr>
+      <w:rPr>
+        <w:rFonts w:ascii="Courier New" w:hAnsi="Courier New" w:cs="Courier New" w:hint="default"/>
+      </w:rPr>
+    </w:lvl>
+    <w:lvl w:ilvl="5" w:tplc="04090005" w:tentative="1">
+      <w:start w:val="1"/>
+      <w:numFmt w:val="bullet"/>
+      <w:lvlText w:val=""/>
+      <w:lvlJc w:val="left"/>
+      <w:pPr>
+        <w:ind w:left="5040" w:hanging="360"/>
+      </w:pPr>
+      <w:rPr>
+        <w:rFonts w:ascii="Wingdings" w:hAnsi="Wingdings" w:hint="default"/>
+      </w:rPr>
+    </w:lvl>
+    <w:lvl w:ilvl="6" w:tplc="04090001" w:tentative="1">
+      <w:start w:val="1"/>
+      <w:numFmt w:val="bullet"/>
+      <w:lvlText w:val=""/>
+      <w:lvlJc w:val="left"/>
+      <w:pPr>
+        <w:ind w:left="5760" w:hanging="360"/>
+      </w:pPr>
+      <w:rPr>
+        <w:rFonts w:ascii="Symbol" w:hAnsi="Symbol" w:hint="default"/>
+      </w:rPr>
+    </w:lvl>
+    <w:lvl w:ilvl="7" w:tplc="04090003" w:tentative="1">
+      <w:start w:val="1"/>
+      <w:numFmt w:val="bullet"/>
+      <w:lvlText w:val="o"/>
+      <w:lvlJc w:val="left"/>
+      <w:pPr>
+        <w:ind w:left="6480" w:hanging="360"/>
+      </w:pPr>
+      <w:rPr>
+        <w:rFonts w:ascii="Courier New" w:hAnsi="Courier New" w:cs="Courier New" w:hint="default"/>
+      </w:rPr>
+    </w:lvl>
+    <w:lvl w:ilvl="8" w:tplc="04090005" w:tentative="1">
+      <w:start w:val="1"/>
+      <w:numFmt w:val="bullet"/>
+      <w:lvlText w:val=""/>
+      <w:lvlJc w:val="left"/>
+      <w:pPr>
+        <w:ind w:left="7200" w:hanging="360"/>
+      </w:pPr>
+      <w:rPr>
+        <w:rFonts w:ascii="Wingdings" w:hAnsi="Wingdings" w:hint="default"/>
+      </w:rPr>
+    </w:lvl>
+  </w:abstractNum>
+  <w:abstractNum w:abstractNumId="17" w15:restartNumberingAfterBreak="0">
+    <w:nsid w:val="7C5F202B"/>
+    <w:multiLevelType w:val="hybridMultilevel"/>
+    <w:tmpl w:val="B63E17E2"/>
+    <w:lvl w:ilvl="0" w:tplc="04090001">
+      <w:start w:val="1"/>
+      <w:numFmt w:val="bullet"/>
+      <w:lvlText w:val=""/>
+      <w:lvlJc w:val="left"/>
+      <w:pPr>
+        <w:ind w:left="1440" w:hanging="360"/>
+      </w:pPr>
+      <w:rPr>
+        <w:rFonts w:ascii="Symbol" w:hAnsi="Symbol" w:hint="default"/>
+      </w:rPr>
+    </w:lvl>
+    <w:lvl w:ilvl="1" w:tplc="04090003" w:tentative="1">
+      <w:start w:val="1"/>
+      <w:numFmt w:val="bullet"/>
+      <w:lvlText w:val="o"/>
+      <w:lvlJc w:val="left"/>
+      <w:pPr>
+        <w:ind w:left="2160" w:hanging="360"/>
+      </w:pPr>
+      <w:rPr>
+        <w:rFonts w:ascii="Courier New" w:hAnsi="Courier New" w:cs="Courier New" w:hint="default"/>
+      </w:rPr>
+    </w:lvl>
+    <w:lvl w:ilvl="2" w:tplc="04090005" w:tentative="1">
+      <w:start w:val="1"/>
+      <w:numFmt w:val="bullet"/>
+      <w:lvlText w:val=""/>
+      <w:lvlJc w:val="left"/>
+      <w:pPr>
+        <w:ind w:left="2880" w:hanging="360"/>
+      </w:pPr>
+      <w:rPr>
+        <w:rFonts w:ascii="Wingdings" w:hAnsi="Wingdings" w:hint="default"/>
+      </w:rPr>
+    </w:lvl>
+    <w:lvl w:ilvl="3" w:tplc="04090001" w:tentative="1">
+      <w:start w:val="1"/>
+      <w:numFmt w:val="bullet"/>
+      <w:lvlText w:val=""/>
+      <w:lvlJc w:val="left"/>
+      <w:pPr>
+        <w:ind w:left="3600" w:hanging="360"/>
+      </w:pPr>
+      <w:rPr>
+        <w:rFonts w:ascii="Symbol" w:hAnsi="Symbol" w:hint="default"/>
+      </w:rPr>
+    </w:lvl>
+    <w:lvl w:ilvl="4" w:tplc="04090003" w:tentative="1">
+      <w:start w:val="1"/>
+      <w:numFmt w:val="bullet"/>
+      <w:lvlText w:val="o"/>
+      <w:lvlJc w:val="left"/>
+      <w:pPr>
+        <w:ind w:left="4320" w:hanging="360"/>
+      </w:pPr>
+      <w:rPr>
+        <w:rFonts w:ascii="Courier New" w:hAnsi="Courier New" w:cs="Courier New" w:hint="default"/>
+      </w:rPr>
+    </w:lvl>
+    <w:lvl w:ilvl="5" w:tplc="04090005" w:tentative="1">
+      <w:start w:val="1"/>
+      <w:numFmt w:val="bullet"/>
+      <w:lvlText w:val=""/>
+      <w:lvlJc w:val="left"/>
+      <w:pPr>
+        <w:ind w:left="5040" w:hanging="360"/>
+      </w:pPr>
+      <w:rPr>
+        <w:rFonts w:ascii="Wingdings" w:hAnsi="Wingdings" w:hint="default"/>
+      </w:rPr>
+    </w:lvl>
+    <w:lvl w:ilvl="6" w:tplc="04090001" w:tentative="1">
+      <w:start w:val="1"/>
+      <w:numFmt w:val="bullet"/>
+      <w:lvlText w:val=""/>
+      <w:lvlJc w:val="left"/>
+      <w:pPr>
+        <w:ind w:left="5760" w:hanging="360"/>
+      </w:pPr>
+      <w:rPr>
+        <w:rFonts w:ascii="Symbol" w:hAnsi="Symbol" w:hint="default"/>
+      </w:rPr>
+    </w:lvl>
+    <w:lvl w:ilvl="7" w:tplc="04090003" w:tentative="1">
+      <w:start w:val="1"/>
+      <w:numFmt w:val="bullet"/>
+      <w:lvlText w:val="o"/>
+      <w:lvlJc w:val="left"/>
+      <w:pPr>
+        <w:ind w:left="6480" w:hanging="360"/>
+      </w:pPr>
+      <w:rPr>
+        <w:rFonts w:ascii="Courier New" w:hAnsi="Courier New" w:cs="Courier New" w:hint="default"/>
+      </w:rPr>
+    </w:lvl>
+    <w:lvl w:ilvl="8" w:tplc="04090005" w:tentative="1">
+      <w:start w:val="1"/>
+      <w:numFmt w:val="bullet"/>
+      <w:lvlText w:val=""/>
+      <w:lvlJc w:val="left"/>
+      <w:pPr>
+        <w:ind w:left="7200" w:hanging="360"/>
+      </w:pPr>
+      <w:rPr>
+        <w:rFonts w:ascii="Wingdings" w:hAnsi="Wingdings" w:hint="default"/>
+      </w:rPr>
+    </w:lvl>
+  </w:abstractNum>
   <w:num w:numId="1">
-    <w:abstractNumId w:val="5"/>
+    <w:abstractNumId w:val="11"/>
   </w:num>
   <w:num w:numId="2">
     <w:abstractNumId w:val="0"/>
@@ -2013,18 +4653,48 @@
     <w:abstractNumId w:val="2"/>
   </w:num>
   <w:num w:numId="4">
-    <w:abstractNumId w:val="6"/>
+    <w:abstractNumId w:val="13"/>
   </w:num>
   <w:num w:numId="5">
-    <w:abstractNumId w:val="4"/>
+    <w:abstractNumId w:val="10"/>
   </w:num>
   <w:num w:numId="6">
     <w:abstractNumId w:val="1"/>
   </w:num>
   <w:num w:numId="7">
+    <w:abstractNumId w:val="15"/>
+  </w:num>
+  <w:num w:numId="8">
     <w:abstractNumId w:val="7"/>
   </w:num>
-  <w:num w:numId="8">
+  <w:num w:numId="9">
+    <w:abstractNumId w:val="4"/>
+  </w:num>
+  <w:num w:numId="10">
+    <w:abstractNumId w:val="17"/>
+  </w:num>
+  <w:num w:numId="11">
+    <w:abstractNumId w:val="8"/>
+  </w:num>
+  <w:num w:numId="12">
+    <w:abstractNumId w:val="9"/>
+  </w:num>
+  <w:num w:numId="13">
+    <w:abstractNumId w:val="16"/>
+  </w:num>
+  <w:num w:numId="14">
+    <w:abstractNumId w:val="5"/>
+  </w:num>
+  <w:num w:numId="15">
+    <w:abstractNumId w:val="6"/>
+  </w:num>
+  <w:num w:numId="16">
+    <w:abstractNumId w:val="14"/>
+  </w:num>
+  <w:num w:numId="17">
+    <w:abstractNumId w:val="12"/>
+  </w:num>
+  <w:num w:numId="18">
     <w:abstractNumId w:val="3"/>
   </w:num>
 </w:numbering>
@@ -2453,6 +5123,30 @@
       <w:szCs w:val="28"/>
     </w:rPr>
   </w:style>
+  <w:style w:type="paragraph" w:styleId="Heading2">
+    <w:name w:val="heading 2"/>
+    <w:basedOn w:val="Normal"/>
+    <w:next w:val="Normal"/>
+    <w:link w:val="Heading2Char"/>
+    <w:uiPriority w:val="9"/>
+    <w:unhideWhenUsed/>
+    <w:qFormat/>
+    <w:rsid w:val="007E3BA5"/>
+    <w:pPr>
+      <w:keepNext/>
+      <w:keepLines/>
+      <w:spacing w:before="200" w:after="0"/>
+      <w:outlineLvl w:val="1"/>
+    </w:pPr>
+    <w:rPr>
+      <w:rFonts w:asciiTheme="majorHAnsi" w:eastAsiaTheme="majorEastAsia" w:hAnsiTheme="majorHAnsi" w:cstheme="majorBidi"/>
+      <w:b/>
+      <w:bCs/>
+      <w:color w:val="4F81BD" w:themeColor="accent1"/>
+      <w:sz w:val="26"/>
+      <w:szCs w:val="26"/>
+    </w:rPr>
+  </w:style>
   <w:style w:type="character" w:default="1" w:styleId="DefaultParagraphFont">
     <w:name w:val="Default Paragraph Font"/>
     <w:uiPriority w:val="1"/>
@@ -2621,7 +5315,7 @@
     <w:uiPriority w:val="99"/>
     <w:semiHidden/>
     <w:unhideWhenUsed/>
-    <w:rsid w:val="004D5D46"/>
+    <w:rsid w:val="00B0677B"/>
     <w:pPr>
       <w:spacing w:after="0" w:line="240" w:lineRule="auto"/>
     </w:pPr>
@@ -2637,11 +5331,26 @@
     <w:link w:val="BalloonText"/>
     <w:uiPriority w:val="99"/>
     <w:semiHidden/>
-    <w:rsid w:val="004D5D46"/>
+    <w:rsid w:val="00B0677B"/>
     <w:rPr>
       <w:rFonts w:ascii="Tahoma" w:hAnsi="Tahoma" w:cs="Tahoma"/>
       <w:sz w:val="16"/>
       <w:szCs w:val="16"/>
+    </w:rPr>
+  </w:style>
+  <w:style w:type="character" w:customStyle="1" w:styleId="Heading2Char">
+    <w:name w:val="Heading 2 Char"/>
+    <w:basedOn w:val="DefaultParagraphFont"/>
+    <w:link w:val="Heading2"/>
+    <w:uiPriority w:val="9"/>
+    <w:rsid w:val="007E3BA5"/>
+    <w:rPr>
+      <w:rFonts w:asciiTheme="majorHAnsi" w:eastAsiaTheme="majorEastAsia" w:hAnsiTheme="majorHAnsi" w:cstheme="majorBidi"/>
+      <w:b/>
+      <w:bCs/>
+      <w:color w:val="4F81BD" w:themeColor="accent1"/>
+      <w:sz w:val="26"/>
+      <w:szCs w:val="26"/>
     </w:rPr>
   </w:style>
 </w:styles>
@@ -2930,4 +5639,16 @@
   <a:objectDefaults/>
   <a:extraClrSchemeLst/>
 </a:theme>
+</file>
+
+<file path=customXml/item1.xml><?xml version="1.0" encoding="utf-8"?>
+<b:Sources xmlns:b="http://schemas.openxmlformats.org/officeDocument/2006/bibliography" xmlns="http://schemas.openxmlformats.org/officeDocument/2006/bibliography" SelectedStyle="\APA.XSL" StyleName="APA"/>
+</file>
+
+<file path=customXml/itemProps1.xml><?xml version="1.0" encoding="utf-8"?>
+<ds:datastoreItem xmlns:ds="http://schemas.openxmlformats.org/officeDocument/2006/customXml" ds:itemID="{9C6A32EC-1D0F-4A7C-BFD6-A5C74023CBC6}">
+  <ds:schemaRefs>
+    <ds:schemaRef ds:uri="http://schemas.openxmlformats.org/officeDocument/2006/bibliography"/>
+  </ds:schemaRefs>
+</ds:datastoreItem>
 </file>
</xml_diff>